<commit_message>
feat(contact): update mail contact address
</commit_message>
<xml_diff>
--- a/assets/doc/preinscription.docx
+++ b/assets/doc/preinscription.docx
@@ -82,11 +82,13 @@
           <w:i/>
         </w:rPr>
       </w:pPr>
+      <w:bookmarkStart w:id="0" w:name="_GoBack"/>
+      <w:bookmarkEnd w:id="0"/>
       <w:r>
         <w:rPr>
           <w:i/>
         </w:rPr>
-        <w:t>microcreche-contact@microcreche-lespetitesmainencouleurs.fr</w:t>
+        <w:t>contact@microcreche-lespetitesmainencouleurs.fr</w:t>
       </w:r>
     </w:p>
     <w:p>
@@ -607,12 +609,6 @@
         <w:gridCol w:w="3793"/>
       </w:tblGrid>
       <w:tr>
-        <w:tblPrEx>
-          <w:tblCellMar>
-            <w:top w:w="0" w:type="dxa"/>
-            <w:bottom w:w="0" w:type="dxa"/>
-          </w:tblCellMar>
-        </w:tblPrEx>
         <w:trPr>
           <w:jc w:val="center"/>
         </w:trPr>
@@ -690,12 +686,6 @@
         </w:tc>
       </w:tr>
       <w:tr>
-        <w:tblPrEx>
-          <w:tblCellMar>
-            <w:top w:w="0" w:type="dxa"/>
-            <w:bottom w:w="0" w:type="dxa"/>
-          </w:tblCellMar>
-        </w:tblPrEx>
         <w:trPr>
           <w:jc w:val="center"/>
         </w:trPr>
@@ -770,12 +760,6 @@
         </w:tc>
       </w:tr>
       <w:tr>
-        <w:tblPrEx>
-          <w:tblCellMar>
-            <w:top w:w="0" w:type="dxa"/>
-            <w:bottom w:w="0" w:type="dxa"/>
-          </w:tblCellMar>
-        </w:tblPrEx>
         <w:trPr>
           <w:jc w:val="center"/>
         </w:trPr>
@@ -850,12 +834,6 @@
         </w:tc>
       </w:tr>
       <w:tr>
-        <w:tblPrEx>
-          <w:tblCellMar>
-            <w:top w:w="0" w:type="dxa"/>
-            <w:bottom w:w="0" w:type="dxa"/>
-          </w:tblCellMar>
-        </w:tblPrEx>
         <w:trPr>
           <w:jc w:val="center"/>
         </w:trPr>
@@ -930,12 +908,6 @@
         </w:tc>
       </w:tr>
       <w:tr>
-        <w:tblPrEx>
-          <w:tblCellMar>
-            <w:top w:w="0" w:type="dxa"/>
-            <w:bottom w:w="0" w:type="dxa"/>
-          </w:tblCellMar>
-        </w:tblPrEx>
         <w:trPr>
           <w:jc w:val="center"/>
         </w:trPr>
@@ -1010,12 +982,6 @@
         </w:tc>
       </w:tr>
       <w:tr>
-        <w:tblPrEx>
-          <w:tblCellMar>
-            <w:top w:w="0" w:type="dxa"/>
-            <w:bottom w:w="0" w:type="dxa"/>
-          </w:tblCellMar>
-        </w:tblPrEx>
         <w:trPr>
           <w:jc w:val="center"/>
         </w:trPr>
@@ -1090,12 +1056,6 @@
         </w:tc>
       </w:tr>
       <w:tr>
-        <w:tblPrEx>
-          <w:tblCellMar>
-            <w:top w:w="0" w:type="dxa"/>
-            <w:bottom w:w="0" w:type="dxa"/>
-          </w:tblCellMar>
-        </w:tblPrEx>
         <w:trPr>
           <w:jc w:val="center"/>
         </w:trPr>
@@ -1170,12 +1130,6 @@
         </w:tc>
       </w:tr>
       <w:tr>
-        <w:tblPrEx>
-          <w:tblCellMar>
-            <w:top w:w="0" w:type="dxa"/>
-            <w:bottom w:w="0" w:type="dxa"/>
-          </w:tblCellMar>
-        </w:tblPrEx>
         <w:trPr>
           <w:jc w:val="center"/>
         </w:trPr>
@@ -1250,12 +1204,6 @@
         </w:tc>
       </w:tr>
       <w:tr>
-        <w:tblPrEx>
-          <w:tblCellMar>
-            <w:top w:w="0" w:type="dxa"/>
-            <w:bottom w:w="0" w:type="dxa"/>
-          </w:tblCellMar>
-        </w:tblPrEx>
         <w:trPr>
           <w:jc w:val="center"/>
         </w:trPr>
@@ -1330,12 +1278,6 @@
         </w:tc>
       </w:tr>
       <w:tr>
-        <w:tblPrEx>
-          <w:tblCellMar>
-            <w:top w:w="0" w:type="dxa"/>
-            <w:bottom w:w="0" w:type="dxa"/>
-          </w:tblCellMar>
-        </w:tblPrEx>
         <w:trPr>
           <w:jc w:val="center"/>
         </w:trPr>
@@ -1410,12 +1352,6 @@
         </w:tc>
       </w:tr>
       <w:tr>
-        <w:tblPrEx>
-          <w:tblCellMar>
-            <w:top w:w="0" w:type="dxa"/>
-            <w:bottom w:w="0" w:type="dxa"/>
-          </w:tblCellMar>
-        </w:tblPrEx>
         <w:trPr>
           <w:jc w:val="center"/>
         </w:trPr>
@@ -1596,12 +1532,6 @@
         <w:gridCol w:w="1673"/>
       </w:tblGrid>
       <w:tr>
-        <w:tblPrEx>
-          <w:tblCellMar>
-            <w:top w:w="0" w:type="dxa"/>
-            <w:bottom w:w="0" w:type="dxa"/>
-          </w:tblCellMar>
-        </w:tblPrEx>
         <w:trPr>
           <w:jc w:val="center"/>
         </w:trPr>
@@ -1706,12 +1636,6 @@
         </w:tc>
       </w:tr>
       <w:tr>
-        <w:tblPrEx>
-          <w:tblCellMar>
-            <w:top w:w="0" w:type="dxa"/>
-            <w:bottom w:w="0" w:type="dxa"/>
-          </w:tblCellMar>
-        </w:tblPrEx>
         <w:trPr>
           <w:jc w:val="center"/>
         </w:trPr>
@@ -1808,12 +1732,6 @@
         </w:tc>
       </w:tr>
       <w:tr>
-        <w:tblPrEx>
-          <w:tblCellMar>
-            <w:top w:w="0" w:type="dxa"/>
-            <w:bottom w:w="0" w:type="dxa"/>
-          </w:tblCellMar>
-        </w:tblPrEx>
         <w:trPr>
           <w:jc w:val="center"/>
         </w:trPr>
@@ -1910,12 +1828,6 @@
         </w:tc>
       </w:tr>
       <w:tr>
-        <w:tblPrEx>
-          <w:tblCellMar>
-            <w:top w:w="0" w:type="dxa"/>
-            <w:bottom w:w="0" w:type="dxa"/>
-          </w:tblCellMar>
-        </w:tblPrEx>
         <w:trPr>
           <w:jc w:val="center"/>
         </w:trPr>
@@ -2012,12 +1924,6 @@
         </w:tc>
       </w:tr>
       <w:tr>
-        <w:tblPrEx>
-          <w:tblCellMar>
-            <w:top w:w="0" w:type="dxa"/>
-            <w:bottom w:w="0" w:type="dxa"/>
-          </w:tblCellMar>
-        </w:tblPrEx>
         <w:trPr>
           <w:jc w:val="center"/>
         </w:trPr>
@@ -2114,12 +2020,6 @@
         </w:tc>
       </w:tr>
       <w:tr>
-        <w:tblPrEx>
-          <w:tblCellMar>
-            <w:top w:w="0" w:type="dxa"/>
-            <w:bottom w:w="0" w:type="dxa"/>
-          </w:tblCellMar>
-        </w:tblPrEx>
         <w:trPr>
           <w:jc w:val="center"/>
         </w:trPr>
@@ -2262,12 +2162,6 @@
         <w:gridCol w:w="1673"/>
       </w:tblGrid>
       <w:tr>
-        <w:tblPrEx>
-          <w:tblCellMar>
-            <w:top w:w="0" w:type="dxa"/>
-            <w:bottom w:w="0" w:type="dxa"/>
-          </w:tblCellMar>
-        </w:tblPrEx>
         <w:trPr>
           <w:jc w:val="center"/>
         </w:trPr>
@@ -2351,12 +2245,6 @@
         </w:tc>
       </w:tr>
       <w:tr>
-        <w:tblPrEx>
-          <w:tblCellMar>
-            <w:top w:w="0" w:type="dxa"/>
-            <w:bottom w:w="0" w:type="dxa"/>
-          </w:tblCellMar>
-        </w:tblPrEx>
         <w:trPr>
           <w:jc w:val="center"/>
         </w:trPr>
@@ -2431,12 +2319,6 @@
         </w:tc>
       </w:tr>
       <w:tr>
-        <w:tblPrEx>
-          <w:tblCellMar>
-            <w:top w:w="0" w:type="dxa"/>
-            <w:bottom w:w="0" w:type="dxa"/>
-          </w:tblCellMar>
-        </w:tblPrEx>
         <w:trPr>
           <w:jc w:val="center"/>
         </w:trPr>
@@ -2511,12 +2393,6 @@
         </w:tc>
       </w:tr>
       <w:tr>
-        <w:tblPrEx>
-          <w:tblCellMar>
-            <w:top w:w="0" w:type="dxa"/>
-            <w:bottom w:w="0" w:type="dxa"/>
-          </w:tblCellMar>
-        </w:tblPrEx>
         <w:trPr>
           <w:jc w:val="center"/>
         </w:trPr>
@@ -2591,12 +2467,6 @@
         </w:tc>
       </w:tr>
       <w:tr>
-        <w:tblPrEx>
-          <w:tblCellMar>
-            <w:top w:w="0" w:type="dxa"/>
-            <w:bottom w:w="0" w:type="dxa"/>
-          </w:tblCellMar>
-        </w:tblPrEx>
         <w:trPr>
           <w:jc w:val="center"/>
         </w:trPr>
@@ -2671,12 +2541,6 @@
         </w:tc>
       </w:tr>
       <w:tr>
-        <w:tblPrEx>
-          <w:tblCellMar>
-            <w:top w:w="0" w:type="dxa"/>
-            <w:bottom w:w="0" w:type="dxa"/>
-          </w:tblCellMar>
-        </w:tblPrEx>
         <w:trPr>
           <w:jc w:val="center"/>
         </w:trPr>
@@ -3211,15 +3075,13 @@
         <w:spacing w:after="0"/>
         <w:jc w:val="both"/>
       </w:pPr>
-      <w:bookmarkStart w:id="0" w:name="_GoBack"/>
-    </w:p>
-    <w:p>
-      <w:pPr>
-        <w:spacing w:after="0"/>
-        <w:jc w:val="both"/>
-      </w:pPr>
-    </w:p>
-    <w:bookmarkEnd w:id="0"/>
+    </w:p>
+    <w:p>
+      <w:pPr>
+        <w:spacing w:after="0"/>
+        <w:jc w:val="both"/>
+      </w:pPr>
+    </w:p>
     <w:p>
       <w:pPr>
         <w:spacing w:after="0"/>
@@ -3841,7 +3703,7 @@
     <w:lsdException w:name="Table Web 2" w:semiHidden="1" w:unhideWhenUsed="1"/>
     <w:lsdException w:name="Table Web 3" w:semiHidden="1" w:unhideWhenUsed="1"/>
     <w:lsdException w:name="Balloon Text" w:semiHidden="1" w:unhideWhenUsed="1"/>
-    <w:lsdException w:name="Table Grid" w:semiHidden="1" w:uiPriority="59" w:unhideWhenUsed="1"/>
+    <w:lsdException w:name="Table Grid" w:uiPriority="59"/>
     <w:lsdException w:name="Table Theme" w:semiHidden="1" w:unhideWhenUsed="1"/>
     <w:lsdException w:name="Placeholder Text" w:semiHidden="1"/>
     <w:lsdException w:name="No Spacing" w:uiPriority="1" w:qFormat="1"/>

</xml_diff>

<commit_message>
feat(mail): update mail contact, convert docx as pdf
</commit_message>
<xml_diff>
--- a/assets/doc/preinscription.docx
+++ b/assets/doc/preinscription.docx
@@ -81,15 +81,13 @@
           <w:i/>
         </w:rPr>
       </w:pPr>
-      <w:bookmarkStart w:id="0" w:name="_GoBack"/>
       <w:r>
         <w:rPr>
           <w:i/>
         </w:rPr>
-        <w:t>contact@micro-creche-lespetitesmainsencouleurs.fr</w:t>
-      </w:r>
-    </w:p>
-    <w:bookmarkEnd w:id="0"/>
+        <w:t>lpmec@hotmail.com</w:t>
+      </w:r>
+    </w:p>
     <w:p>
       <w:pPr>
         <w:spacing w:after="0"/>
@@ -588,12 +586,8 @@
     </w:p>
     <w:tbl>
       <w:tblPr>
+        <w:tblStyle w:val="Tableausimple4"/>
         <w:tblW w:w="0" w:type="auto"/>
-        <w:jc w:val="center"/>
-        <w:tblCellMar>
-          <w:left w:w="10" w:type="dxa"/>
-          <w:right w:w="10" w:type="dxa"/>
-        </w:tblCellMar>
         <w:tblLook w:val="04A0" w:firstRow="1" w:lastRow="0" w:firstColumn="1" w:lastColumn="0" w:noHBand="0" w:noVBand="1"/>
       </w:tblPr>
       <w:tblGrid>
@@ -603,22 +597,12 @@
       </w:tblGrid>
       <w:tr>
         <w:trPr>
-          <w:jc w:val="center"/>
+          <w:cnfStyle w:val="100000000000" w:firstRow="1" w:lastRow="0" w:firstColumn="0" w:lastColumn="0" w:oddVBand="0" w:evenVBand="0" w:oddHBand="0" w:evenHBand="0" w:firstRowFirstColumn="0" w:firstRowLastColumn="0" w:lastRowFirstColumn="0" w:lastRowLastColumn="0"/>
         </w:trPr>
         <w:tc>
           <w:tcPr>
+            <w:cnfStyle w:val="001000000000" w:firstRow="0" w:lastRow="0" w:firstColumn="1" w:lastColumn="0" w:oddVBand="0" w:evenVBand="0" w:oddHBand="0" w:evenHBand="0" w:firstRowFirstColumn="0" w:firstRowLastColumn="0" w:lastRowFirstColumn="0" w:lastRowLastColumn="0"/>
             <w:tcW w:w="2137" w:type="dxa"/>
-            <w:tcBorders>
-              <w:top w:val="single" w:sz="4" w:space="0" w:color="000000"/>
-              <w:left w:val="single" w:sz="4" w:space="0" w:color="000000"/>
-              <w:bottom w:val="single" w:sz="4" w:space="0" w:color="000000"/>
-              <w:right w:val="single" w:sz="4" w:space="0" w:color="000000"/>
-            </w:tcBorders>
-            <w:shd w:val="clear" w:color="000000" w:fill="FFFFFF"/>
-            <w:tcMar>
-              <w:left w:w="70" w:type="dxa"/>
-              <w:right w:w="70" w:type="dxa"/>
-            </w:tcMar>
           </w:tcPr>
           <w:p>
             <w:pPr>
@@ -630,22 +614,12 @@
         <w:tc>
           <w:tcPr>
             <w:tcW w:w="3840" w:type="dxa"/>
-            <w:tcBorders>
-              <w:top w:val="single" w:sz="4" w:space="0" w:color="000000"/>
-              <w:left w:val="single" w:sz="4" w:space="0" w:color="000000"/>
-              <w:bottom w:val="single" w:sz="4" w:space="0" w:color="000000"/>
-              <w:right w:val="single" w:sz="4" w:space="0" w:color="000000"/>
-            </w:tcBorders>
-            <w:shd w:val="clear" w:color="000000" w:fill="FFFFFF"/>
-            <w:tcMar>
-              <w:left w:w="70" w:type="dxa"/>
-              <w:right w:w="70" w:type="dxa"/>
-            </w:tcMar>
           </w:tcPr>
           <w:p>
             <w:pPr>
               <w:spacing w:after="0"/>
               <w:jc w:val="center"/>
+              <w:cnfStyle w:val="100000000000" w:firstRow="1" w:lastRow="0" w:firstColumn="0" w:lastColumn="0" w:oddVBand="0" w:evenVBand="0" w:oddHBand="0" w:evenHBand="0" w:firstRowFirstColumn="0" w:firstRowLastColumn="0" w:lastRowFirstColumn="0" w:lastRowLastColumn="0"/>
             </w:pPr>
             <w:r>
               <w:t>Père</w:t>
@@ -655,22 +629,12 @@
         <w:tc>
           <w:tcPr>
             <w:tcW w:w="3793" w:type="dxa"/>
-            <w:tcBorders>
-              <w:top w:val="single" w:sz="4" w:space="0" w:color="000000"/>
-              <w:left w:val="single" w:sz="4" w:space="0" w:color="000000"/>
-              <w:bottom w:val="single" w:sz="4" w:space="0" w:color="000000"/>
-              <w:right w:val="single" w:sz="4" w:space="0" w:color="000000"/>
-            </w:tcBorders>
-            <w:shd w:val="clear" w:color="000000" w:fill="FFFFFF"/>
-            <w:tcMar>
-              <w:left w:w="70" w:type="dxa"/>
-              <w:right w:w="70" w:type="dxa"/>
-            </w:tcMar>
           </w:tcPr>
           <w:p>
             <w:pPr>
               <w:spacing w:after="0"/>
               <w:jc w:val="center"/>
+              <w:cnfStyle w:val="100000000000" w:firstRow="1" w:lastRow="0" w:firstColumn="0" w:lastColumn="0" w:oddVBand="0" w:evenVBand="0" w:oddHBand="0" w:evenHBand="0" w:firstRowFirstColumn="0" w:firstRowLastColumn="0" w:lastRowFirstColumn="0" w:lastRowLastColumn="0"/>
             </w:pPr>
             <w:r>
               <w:t>Mère</w:t>
@@ -680,22 +644,12 @@
       </w:tr>
       <w:tr>
         <w:trPr>
-          <w:jc w:val="center"/>
+          <w:cnfStyle w:val="000000100000" w:firstRow="0" w:lastRow="0" w:firstColumn="0" w:lastColumn="0" w:oddVBand="0" w:evenVBand="0" w:oddHBand="1" w:evenHBand="0" w:firstRowFirstColumn="0" w:firstRowLastColumn="0" w:lastRowFirstColumn="0" w:lastRowLastColumn="0"/>
         </w:trPr>
         <w:tc>
           <w:tcPr>
+            <w:cnfStyle w:val="001000000000" w:firstRow="0" w:lastRow="0" w:firstColumn="1" w:lastColumn="0" w:oddVBand="0" w:evenVBand="0" w:oddHBand="0" w:evenHBand="0" w:firstRowFirstColumn="0" w:firstRowLastColumn="0" w:lastRowFirstColumn="0" w:lastRowLastColumn="0"/>
             <w:tcW w:w="2137" w:type="dxa"/>
-            <w:tcBorders>
-              <w:top w:val="single" w:sz="4" w:space="0" w:color="000000"/>
-              <w:left w:val="single" w:sz="4" w:space="0" w:color="000000"/>
-              <w:bottom w:val="single" w:sz="4" w:space="0" w:color="000000"/>
-              <w:right w:val="single" w:sz="4" w:space="0" w:color="000000"/>
-            </w:tcBorders>
-            <w:shd w:val="clear" w:color="000000" w:fill="FFFFFF"/>
-            <w:tcMar>
-              <w:left w:w="70" w:type="dxa"/>
-              <w:right w:w="70" w:type="dxa"/>
-            </w:tcMar>
           </w:tcPr>
           <w:p>
             <w:pPr>
@@ -710,66 +664,77 @@
         <w:tc>
           <w:tcPr>
             <w:tcW w:w="3840" w:type="dxa"/>
-            <w:tcBorders>
-              <w:top w:val="single" w:sz="4" w:space="0" w:color="000000"/>
-              <w:left w:val="single" w:sz="4" w:space="0" w:color="000000"/>
-              <w:bottom w:val="single" w:sz="4" w:space="0" w:color="000000"/>
-              <w:right w:val="single" w:sz="4" w:space="0" w:color="000000"/>
-            </w:tcBorders>
-            <w:shd w:val="clear" w:color="000000" w:fill="FFFFFF"/>
-            <w:tcMar>
-              <w:left w:w="70" w:type="dxa"/>
-              <w:right w:w="70" w:type="dxa"/>
-            </w:tcMar>
-          </w:tcPr>
-          <w:p>
-            <w:pPr>
-              <w:spacing w:after="0"/>
-              <w:jc w:val="both"/>
+          </w:tcPr>
+          <w:p>
+            <w:pPr>
+              <w:spacing w:after="0"/>
+              <w:jc w:val="both"/>
+              <w:cnfStyle w:val="000000100000" w:firstRow="0" w:lastRow="0" w:firstColumn="0" w:lastColumn="0" w:oddVBand="0" w:evenVBand="0" w:oddHBand="1" w:evenHBand="0" w:firstRowFirstColumn="0" w:firstRowLastColumn="0" w:lastRowFirstColumn="0" w:lastRowLastColumn="0"/>
             </w:pPr>
           </w:p>
         </w:tc>
         <w:tc>
           <w:tcPr>
             <w:tcW w:w="3793" w:type="dxa"/>
-            <w:tcBorders>
-              <w:top w:val="single" w:sz="4" w:space="0" w:color="000000"/>
-              <w:left w:val="single" w:sz="4" w:space="0" w:color="000000"/>
-              <w:bottom w:val="single" w:sz="4" w:space="0" w:color="000000"/>
-              <w:right w:val="single" w:sz="4" w:space="0" w:color="000000"/>
-            </w:tcBorders>
-            <w:shd w:val="clear" w:color="000000" w:fill="FFFFFF"/>
-            <w:tcMar>
-              <w:left w:w="70" w:type="dxa"/>
-              <w:right w:w="70" w:type="dxa"/>
-            </w:tcMar>
-          </w:tcPr>
-          <w:p>
-            <w:pPr>
-              <w:spacing w:after="0"/>
-              <w:jc w:val="both"/>
+          </w:tcPr>
+          <w:p>
+            <w:pPr>
+              <w:spacing w:after="0"/>
+              <w:jc w:val="both"/>
+              <w:cnfStyle w:val="000000100000" w:firstRow="0" w:lastRow="0" w:firstColumn="0" w:lastColumn="0" w:oddVBand="0" w:evenVBand="0" w:oddHBand="1" w:evenHBand="0" w:firstRowFirstColumn="0" w:firstRowLastColumn="0" w:lastRowFirstColumn="0" w:lastRowLastColumn="0"/>
+            </w:pPr>
+          </w:p>
+        </w:tc>
+      </w:tr>
+      <w:tr>
+        <w:tc>
+          <w:tcPr>
+            <w:cnfStyle w:val="001000000000" w:firstRow="0" w:lastRow="0" w:firstColumn="1" w:lastColumn="0" w:oddVBand="0" w:evenVBand="0" w:oddHBand="0" w:evenHBand="0" w:firstRowFirstColumn="0" w:firstRowLastColumn="0" w:lastRowFirstColumn="0" w:lastRowLastColumn="0"/>
+            <w:tcW w:w="2137" w:type="dxa"/>
+          </w:tcPr>
+          <w:p>
+            <w:pPr>
+              <w:spacing w:after="0"/>
+              <w:jc w:val="right"/>
+            </w:pPr>
+            <w:r>
+              <w:t>Prénom</w:t>
+            </w:r>
+          </w:p>
+        </w:tc>
+        <w:tc>
+          <w:tcPr>
+            <w:tcW w:w="3840" w:type="dxa"/>
+          </w:tcPr>
+          <w:p>
+            <w:pPr>
+              <w:spacing w:after="0"/>
+              <w:jc w:val="both"/>
+              <w:cnfStyle w:val="000000000000" w:firstRow="0" w:lastRow="0" w:firstColumn="0" w:lastColumn="0" w:oddVBand="0" w:evenVBand="0" w:oddHBand="0" w:evenHBand="0" w:firstRowFirstColumn="0" w:firstRowLastColumn="0" w:lastRowFirstColumn="0" w:lastRowLastColumn="0"/>
+            </w:pPr>
+          </w:p>
+        </w:tc>
+        <w:tc>
+          <w:tcPr>
+            <w:tcW w:w="3793" w:type="dxa"/>
+          </w:tcPr>
+          <w:p>
+            <w:pPr>
+              <w:spacing w:after="0"/>
+              <w:jc w:val="both"/>
+              <w:cnfStyle w:val="000000000000" w:firstRow="0" w:lastRow="0" w:firstColumn="0" w:lastColumn="0" w:oddVBand="0" w:evenVBand="0" w:oddHBand="0" w:evenHBand="0" w:firstRowFirstColumn="0" w:firstRowLastColumn="0" w:lastRowFirstColumn="0" w:lastRowLastColumn="0"/>
             </w:pPr>
           </w:p>
         </w:tc>
       </w:tr>
       <w:tr>
         <w:trPr>
-          <w:jc w:val="center"/>
+          <w:cnfStyle w:val="000000100000" w:firstRow="0" w:lastRow="0" w:firstColumn="0" w:lastColumn="0" w:oddVBand="0" w:evenVBand="0" w:oddHBand="1" w:evenHBand="0" w:firstRowFirstColumn="0" w:firstRowLastColumn="0" w:lastRowFirstColumn="0" w:lastRowLastColumn="0"/>
         </w:trPr>
         <w:tc>
           <w:tcPr>
+            <w:cnfStyle w:val="001000000000" w:firstRow="0" w:lastRow="0" w:firstColumn="1" w:lastColumn="0" w:oddVBand="0" w:evenVBand="0" w:oddHBand="0" w:evenHBand="0" w:firstRowFirstColumn="0" w:firstRowLastColumn="0" w:lastRowFirstColumn="0" w:lastRowLastColumn="0"/>
             <w:tcW w:w="2137" w:type="dxa"/>
-            <w:tcBorders>
-              <w:top w:val="single" w:sz="4" w:space="0" w:color="000000"/>
-              <w:left w:val="single" w:sz="4" w:space="0" w:color="000000"/>
-              <w:bottom w:val="single" w:sz="4" w:space="0" w:color="000000"/>
-              <w:right w:val="single" w:sz="4" w:space="0" w:color="000000"/>
-            </w:tcBorders>
-            <w:shd w:val="clear" w:color="000000" w:fill="FFFFFF"/>
-            <w:tcMar>
-              <w:left w:w="70" w:type="dxa"/>
-              <w:right w:w="70" w:type="dxa"/>
-            </w:tcMar>
           </w:tcPr>
           <w:p>
             <w:pPr>
@@ -777,73 +742,84 @@
               <w:jc w:val="right"/>
             </w:pPr>
             <w:r>
-              <w:t>Prénom</w:t>
+              <w:t>Date de naissance</w:t>
             </w:r>
           </w:p>
         </w:tc>
         <w:tc>
           <w:tcPr>
             <w:tcW w:w="3840" w:type="dxa"/>
-            <w:tcBorders>
-              <w:top w:val="single" w:sz="4" w:space="0" w:color="000000"/>
-              <w:left w:val="single" w:sz="4" w:space="0" w:color="000000"/>
-              <w:bottom w:val="single" w:sz="4" w:space="0" w:color="000000"/>
-              <w:right w:val="single" w:sz="4" w:space="0" w:color="000000"/>
-            </w:tcBorders>
-            <w:shd w:val="clear" w:color="000000" w:fill="FFFFFF"/>
-            <w:tcMar>
-              <w:left w:w="70" w:type="dxa"/>
-              <w:right w:w="70" w:type="dxa"/>
-            </w:tcMar>
-          </w:tcPr>
-          <w:p>
-            <w:pPr>
-              <w:spacing w:after="0"/>
-              <w:jc w:val="both"/>
+          </w:tcPr>
+          <w:p>
+            <w:pPr>
+              <w:spacing w:after="0"/>
+              <w:jc w:val="both"/>
+              <w:cnfStyle w:val="000000100000" w:firstRow="0" w:lastRow="0" w:firstColumn="0" w:lastColumn="0" w:oddVBand="0" w:evenVBand="0" w:oddHBand="1" w:evenHBand="0" w:firstRowFirstColumn="0" w:firstRowLastColumn="0" w:lastRowFirstColumn="0" w:lastRowLastColumn="0"/>
             </w:pPr>
           </w:p>
         </w:tc>
         <w:tc>
           <w:tcPr>
             <w:tcW w:w="3793" w:type="dxa"/>
-            <w:tcBorders>
-              <w:top w:val="single" w:sz="4" w:space="0" w:color="000000"/>
-              <w:left w:val="single" w:sz="4" w:space="0" w:color="000000"/>
-              <w:bottom w:val="single" w:sz="4" w:space="0" w:color="000000"/>
-              <w:right w:val="single" w:sz="4" w:space="0" w:color="000000"/>
-            </w:tcBorders>
-            <w:shd w:val="clear" w:color="000000" w:fill="FFFFFF"/>
-            <w:tcMar>
-              <w:left w:w="70" w:type="dxa"/>
-              <w:right w:w="70" w:type="dxa"/>
-            </w:tcMar>
-          </w:tcPr>
-          <w:p>
-            <w:pPr>
-              <w:spacing w:after="0"/>
-              <w:jc w:val="both"/>
+          </w:tcPr>
+          <w:p>
+            <w:pPr>
+              <w:spacing w:after="0"/>
+              <w:jc w:val="both"/>
+              <w:cnfStyle w:val="000000100000" w:firstRow="0" w:lastRow="0" w:firstColumn="0" w:lastColumn="0" w:oddVBand="0" w:evenVBand="0" w:oddHBand="1" w:evenHBand="0" w:firstRowFirstColumn="0" w:firstRowLastColumn="0" w:lastRowFirstColumn="0" w:lastRowLastColumn="0"/>
+            </w:pPr>
+          </w:p>
+        </w:tc>
+      </w:tr>
+      <w:tr>
+        <w:tc>
+          <w:tcPr>
+            <w:cnfStyle w:val="001000000000" w:firstRow="0" w:lastRow="0" w:firstColumn="1" w:lastColumn="0" w:oddVBand="0" w:evenVBand="0" w:oddHBand="0" w:evenHBand="0" w:firstRowFirstColumn="0" w:firstRowLastColumn="0" w:lastRowFirstColumn="0" w:lastRowLastColumn="0"/>
+            <w:tcW w:w="2137" w:type="dxa"/>
+          </w:tcPr>
+          <w:p>
+            <w:pPr>
+              <w:spacing w:after="0"/>
+              <w:jc w:val="right"/>
+            </w:pPr>
+            <w:r>
+              <w:t>Adresse</w:t>
+            </w:r>
+          </w:p>
+        </w:tc>
+        <w:tc>
+          <w:tcPr>
+            <w:tcW w:w="3840" w:type="dxa"/>
+          </w:tcPr>
+          <w:p>
+            <w:pPr>
+              <w:spacing w:after="0"/>
+              <w:jc w:val="both"/>
+              <w:cnfStyle w:val="000000000000" w:firstRow="0" w:lastRow="0" w:firstColumn="0" w:lastColumn="0" w:oddVBand="0" w:evenVBand="0" w:oddHBand="0" w:evenHBand="0" w:firstRowFirstColumn="0" w:firstRowLastColumn="0" w:lastRowFirstColumn="0" w:lastRowLastColumn="0"/>
+            </w:pPr>
+          </w:p>
+        </w:tc>
+        <w:tc>
+          <w:tcPr>
+            <w:tcW w:w="3793" w:type="dxa"/>
+          </w:tcPr>
+          <w:p>
+            <w:pPr>
+              <w:spacing w:after="0"/>
+              <w:jc w:val="both"/>
+              <w:cnfStyle w:val="000000000000" w:firstRow="0" w:lastRow="0" w:firstColumn="0" w:lastColumn="0" w:oddVBand="0" w:evenVBand="0" w:oddHBand="0" w:evenHBand="0" w:firstRowFirstColumn="0" w:firstRowLastColumn="0" w:lastRowFirstColumn="0" w:lastRowLastColumn="0"/>
             </w:pPr>
           </w:p>
         </w:tc>
       </w:tr>
       <w:tr>
         <w:trPr>
-          <w:jc w:val="center"/>
+          <w:cnfStyle w:val="000000100000" w:firstRow="0" w:lastRow="0" w:firstColumn="0" w:lastColumn="0" w:oddVBand="0" w:evenVBand="0" w:oddHBand="1" w:evenHBand="0" w:firstRowFirstColumn="0" w:firstRowLastColumn="0" w:lastRowFirstColumn="0" w:lastRowLastColumn="0"/>
         </w:trPr>
         <w:tc>
           <w:tcPr>
+            <w:cnfStyle w:val="001000000000" w:firstRow="0" w:lastRow="0" w:firstColumn="1" w:lastColumn="0" w:oddVBand="0" w:evenVBand="0" w:oddHBand="0" w:evenHBand="0" w:firstRowFirstColumn="0" w:firstRowLastColumn="0" w:lastRowFirstColumn="0" w:lastRowLastColumn="0"/>
             <w:tcW w:w="2137" w:type="dxa"/>
-            <w:tcBorders>
-              <w:top w:val="single" w:sz="4" w:space="0" w:color="000000"/>
-              <w:left w:val="single" w:sz="4" w:space="0" w:color="000000"/>
-              <w:bottom w:val="single" w:sz="4" w:space="0" w:color="000000"/>
-              <w:right w:val="single" w:sz="4" w:space="0" w:color="000000"/>
-            </w:tcBorders>
-            <w:shd w:val="clear" w:color="000000" w:fill="FFFFFF"/>
-            <w:tcMar>
-              <w:left w:w="70" w:type="dxa"/>
-              <w:right w:w="70" w:type="dxa"/>
-            </w:tcMar>
           </w:tcPr>
           <w:p>
             <w:pPr>
@@ -851,73 +827,84 @@
               <w:jc w:val="right"/>
             </w:pPr>
             <w:r>
-              <w:t>Date de naissance</w:t>
+              <w:t>Téléphone domicile</w:t>
             </w:r>
           </w:p>
         </w:tc>
         <w:tc>
           <w:tcPr>
             <w:tcW w:w="3840" w:type="dxa"/>
-            <w:tcBorders>
-              <w:top w:val="single" w:sz="4" w:space="0" w:color="000000"/>
-              <w:left w:val="single" w:sz="4" w:space="0" w:color="000000"/>
-              <w:bottom w:val="single" w:sz="4" w:space="0" w:color="000000"/>
-              <w:right w:val="single" w:sz="4" w:space="0" w:color="000000"/>
-            </w:tcBorders>
-            <w:shd w:val="clear" w:color="000000" w:fill="FFFFFF"/>
-            <w:tcMar>
-              <w:left w:w="70" w:type="dxa"/>
-              <w:right w:w="70" w:type="dxa"/>
-            </w:tcMar>
-          </w:tcPr>
-          <w:p>
-            <w:pPr>
-              <w:spacing w:after="0"/>
-              <w:jc w:val="both"/>
+          </w:tcPr>
+          <w:p>
+            <w:pPr>
+              <w:spacing w:after="0"/>
+              <w:jc w:val="both"/>
+              <w:cnfStyle w:val="000000100000" w:firstRow="0" w:lastRow="0" w:firstColumn="0" w:lastColumn="0" w:oddVBand="0" w:evenVBand="0" w:oddHBand="1" w:evenHBand="0" w:firstRowFirstColumn="0" w:firstRowLastColumn="0" w:lastRowFirstColumn="0" w:lastRowLastColumn="0"/>
             </w:pPr>
           </w:p>
         </w:tc>
         <w:tc>
           <w:tcPr>
             <w:tcW w:w="3793" w:type="dxa"/>
-            <w:tcBorders>
-              <w:top w:val="single" w:sz="4" w:space="0" w:color="000000"/>
-              <w:left w:val="single" w:sz="4" w:space="0" w:color="000000"/>
-              <w:bottom w:val="single" w:sz="4" w:space="0" w:color="000000"/>
-              <w:right w:val="single" w:sz="4" w:space="0" w:color="000000"/>
-            </w:tcBorders>
-            <w:shd w:val="clear" w:color="000000" w:fill="FFFFFF"/>
-            <w:tcMar>
-              <w:left w:w="70" w:type="dxa"/>
-              <w:right w:w="70" w:type="dxa"/>
-            </w:tcMar>
-          </w:tcPr>
-          <w:p>
-            <w:pPr>
-              <w:spacing w:after="0"/>
-              <w:jc w:val="both"/>
+          </w:tcPr>
+          <w:p>
+            <w:pPr>
+              <w:spacing w:after="0"/>
+              <w:jc w:val="both"/>
+              <w:cnfStyle w:val="000000100000" w:firstRow="0" w:lastRow="0" w:firstColumn="0" w:lastColumn="0" w:oddVBand="0" w:evenVBand="0" w:oddHBand="1" w:evenHBand="0" w:firstRowFirstColumn="0" w:firstRowLastColumn="0" w:lastRowFirstColumn="0" w:lastRowLastColumn="0"/>
+            </w:pPr>
+          </w:p>
+        </w:tc>
+      </w:tr>
+      <w:tr>
+        <w:tc>
+          <w:tcPr>
+            <w:cnfStyle w:val="001000000000" w:firstRow="0" w:lastRow="0" w:firstColumn="1" w:lastColumn="0" w:oddVBand="0" w:evenVBand="0" w:oddHBand="0" w:evenHBand="0" w:firstRowFirstColumn="0" w:firstRowLastColumn="0" w:lastRowFirstColumn="0" w:lastRowLastColumn="0"/>
+            <w:tcW w:w="2137" w:type="dxa"/>
+          </w:tcPr>
+          <w:p>
+            <w:pPr>
+              <w:spacing w:after="0"/>
+              <w:jc w:val="right"/>
+            </w:pPr>
+            <w:r>
+              <w:t>Téléphone portable</w:t>
+            </w:r>
+          </w:p>
+        </w:tc>
+        <w:tc>
+          <w:tcPr>
+            <w:tcW w:w="3840" w:type="dxa"/>
+          </w:tcPr>
+          <w:p>
+            <w:pPr>
+              <w:spacing w:after="0"/>
+              <w:jc w:val="both"/>
+              <w:cnfStyle w:val="000000000000" w:firstRow="0" w:lastRow="0" w:firstColumn="0" w:lastColumn="0" w:oddVBand="0" w:evenVBand="0" w:oddHBand="0" w:evenHBand="0" w:firstRowFirstColumn="0" w:firstRowLastColumn="0" w:lastRowFirstColumn="0" w:lastRowLastColumn="0"/>
+            </w:pPr>
+          </w:p>
+        </w:tc>
+        <w:tc>
+          <w:tcPr>
+            <w:tcW w:w="3793" w:type="dxa"/>
+          </w:tcPr>
+          <w:p>
+            <w:pPr>
+              <w:spacing w:after="0"/>
+              <w:jc w:val="both"/>
+              <w:cnfStyle w:val="000000000000" w:firstRow="0" w:lastRow="0" w:firstColumn="0" w:lastColumn="0" w:oddVBand="0" w:evenVBand="0" w:oddHBand="0" w:evenHBand="0" w:firstRowFirstColumn="0" w:firstRowLastColumn="0" w:lastRowFirstColumn="0" w:lastRowLastColumn="0"/>
             </w:pPr>
           </w:p>
         </w:tc>
       </w:tr>
       <w:tr>
         <w:trPr>
-          <w:jc w:val="center"/>
+          <w:cnfStyle w:val="000000100000" w:firstRow="0" w:lastRow="0" w:firstColumn="0" w:lastColumn="0" w:oddVBand="0" w:evenVBand="0" w:oddHBand="1" w:evenHBand="0" w:firstRowFirstColumn="0" w:firstRowLastColumn="0" w:lastRowFirstColumn="0" w:lastRowLastColumn="0"/>
         </w:trPr>
         <w:tc>
           <w:tcPr>
+            <w:cnfStyle w:val="001000000000" w:firstRow="0" w:lastRow="0" w:firstColumn="1" w:lastColumn="0" w:oddVBand="0" w:evenVBand="0" w:oddHBand="0" w:evenHBand="0" w:firstRowFirstColumn="0" w:firstRowLastColumn="0" w:lastRowFirstColumn="0" w:lastRowLastColumn="0"/>
             <w:tcW w:w="2137" w:type="dxa"/>
-            <w:tcBorders>
-              <w:top w:val="single" w:sz="4" w:space="0" w:color="000000"/>
-              <w:left w:val="single" w:sz="4" w:space="0" w:color="000000"/>
-              <w:bottom w:val="single" w:sz="4" w:space="0" w:color="000000"/>
-              <w:right w:val="single" w:sz="4" w:space="0" w:color="000000"/>
-            </w:tcBorders>
-            <w:shd w:val="clear" w:color="000000" w:fill="FFFFFF"/>
-            <w:tcMar>
-              <w:left w:w="70" w:type="dxa"/>
-              <w:right w:w="70" w:type="dxa"/>
-            </w:tcMar>
           </w:tcPr>
           <w:p>
             <w:pPr>
@@ -925,369 +912,84 @@
               <w:jc w:val="right"/>
             </w:pPr>
             <w:r>
-              <w:t>Adresse</w:t>
+              <w:t>Téléphone travail</w:t>
             </w:r>
           </w:p>
         </w:tc>
         <w:tc>
           <w:tcPr>
             <w:tcW w:w="3840" w:type="dxa"/>
-            <w:tcBorders>
-              <w:top w:val="single" w:sz="4" w:space="0" w:color="000000"/>
-              <w:left w:val="single" w:sz="4" w:space="0" w:color="000000"/>
-              <w:bottom w:val="single" w:sz="4" w:space="0" w:color="000000"/>
-              <w:right w:val="single" w:sz="4" w:space="0" w:color="000000"/>
-            </w:tcBorders>
-            <w:shd w:val="clear" w:color="000000" w:fill="FFFFFF"/>
-            <w:tcMar>
-              <w:left w:w="70" w:type="dxa"/>
-              <w:right w:w="70" w:type="dxa"/>
-            </w:tcMar>
-          </w:tcPr>
-          <w:p>
-            <w:pPr>
-              <w:spacing w:after="0"/>
-              <w:jc w:val="both"/>
+          </w:tcPr>
+          <w:p>
+            <w:pPr>
+              <w:spacing w:after="0"/>
+              <w:jc w:val="both"/>
+              <w:cnfStyle w:val="000000100000" w:firstRow="0" w:lastRow="0" w:firstColumn="0" w:lastColumn="0" w:oddVBand="0" w:evenVBand="0" w:oddHBand="1" w:evenHBand="0" w:firstRowFirstColumn="0" w:firstRowLastColumn="0" w:lastRowFirstColumn="0" w:lastRowLastColumn="0"/>
             </w:pPr>
           </w:p>
         </w:tc>
         <w:tc>
           <w:tcPr>
             <w:tcW w:w="3793" w:type="dxa"/>
-            <w:tcBorders>
-              <w:top w:val="single" w:sz="4" w:space="0" w:color="000000"/>
-              <w:left w:val="single" w:sz="4" w:space="0" w:color="000000"/>
-              <w:bottom w:val="single" w:sz="4" w:space="0" w:color="000000"/>
-              <w:right w:val="single" w:sz="4" w:space="0" w:color="000000"/>
-            </w:tcBorders>
-            <w:shd w:val="clear" w:color="000000" w:fill="FFFFFF"/>
-            <w:tcMar>
-              <w:left w:w="70" w:type="dxa"/>
-              <w:right w:w="70" w:type="dxa"/>
-            </w:tcMar>
-          </w:tcPr>
-          <w:p>
-            <w:pPr>
-              <w:spacing w:after="0"/>
-              <w:jc w:val="both"/>
+          </w:tcPr>
+          <w:p>
+            <w:pPr>
+              <w:spacing w:after="0"/>
+              <w:jc w:val="both"/>
+              <w:cnfStyle w:val="000000100000" w:firstRow="0" w:lastRow="0" w:firstColumn="0" w:lastColumn="0" w:oddVBand="0" w:evenVBand="0" w:oddHBand="1" w:evenHBand="0" w:firstRowFirstColumn="0" w:firstRowLastColumn="0" w:lastRowFirstColumn="0" w:lastRowLastColumn="0"/>
+            </w:pPr>
+          </w:p>
+        </w:tc>
+      </w:tr>
+      <w:tr>
+        <w:tc>
+          <w:tcPr>
+            <w:cnfStyle w:val="001000000000" w:firstRow="0" w:lastRow="0" w:firstColumn="1" w:lastColumn="0" w:oddVBand="0" w:evenVBand="0" w:oddHBand="0" w:evenHBand="0" w:firstRowFirstColumn="0" w:firstRowLastColumn="0" w:lastRowFirstColumn="0" w:lastRowLastColumn="0"/>
+            <w:tcW w:w="2137" w:type="dxa"/>
+          </w:tcPr>
+          <w:p>
+            <w:pPr>
+              <w:spacing w:after="0"/>
+              <w:jc w:val="right"/>
+            </w:pPr>
+            <w:r>
+              <w:t>Email</w:t>
+            </w:r>
+          </w:p>
+        </w:tc>
+        <w:tc>
+          <w:tcPr>
+            <w:tcW w:w="3840" w:type="dxa"/>
+          </w:tcPr>
+          <w:p>
+            <w:pPr>
+              <w:spacing w:after="0"/>
+              <w:jc w:val="both"/>
+              <w:cnfStyle w:val="000000000000" w:firstRow="0" w:lastRow="0" w:firstColumn="0" w:lastColumn="0" w:oddVBand="0" w:evenVBand="0" w:oddHBand="0" w:evenHBand="0" w:firstRowFirstColumn="0" w:firstRowLastColumn="0" w:lastRowFirstColumn="0" w:lastRowLastColumn="0"/>
+            </w:pPr>
+          </w:p>
+        </w:tc>
+        <w:tc>
+          <w:tcPr>
+            <w:tcW w:w="3793" w:type="dxa"/>
+          </w:tcPr>
+          <w:p>
+            <w:pPr>
+              <w:spacing w:after="0"/>
+              <w:jc w:val="both"/>
+              <w:cnfStyle w:val="000000000000" w:firstRow="0" w:lastRow="0" w:firstColumn="0" w:lastColumn="0" w:oddVBand="0" w:evenVBand="0" w:oddHBand="0" w:evenHBand="0" w:firstRowFirstColumn="0" w:firstRowLastColumn="0" w:lastRowFirstColumn="0" w:lastRowLastColumn="0"/>
             </w:pPr>
           </w:p>
         </w:tc>
       </w:tr>
       <w:tr>
         <w:trPr>
-          <w:jc w:val="center"/>
+          <w:cnfStyle w:val="000000100000" w:firstRow="0" w:lastRow="0" w:firstColumn="0" w:lastColumn="0" w:oddVBand="0" w:evenVBand="0" w:oddHBand="1" w:evenHBand="0" w:firstRowFirstColumn="0" w:firstRowLastColumn="0" w:lastRowFirstColumn="0" w:lastRowLastColumn="0"/>
         </w:trPr>
         <w:tc>
           <w:tcPr>
+            <w:cnfStyle w:val="001000000000" w:firstRow="0" w:lastRow="0" w:firstColumn="1" w:lastColumn="0" w:oddVBand="0" w:evenVBand="0" w:oddHBand="0" w:evenHBand="0" w:firstRowFirstColumn="0" w:firstRowLastColumn="0" w:lastRowFirstColumn="0" w:lastRowLastColumn="0"/>
             <w:tcW w:w="2137" w:type="dxa"/>
-            <w:tcBorders>
-              <w:top w:val="single" w:sz="4" w:space="0" w:color="000000"/>
-              <w:left w:val="single" w:sz="4" w:space="0" w:color="000000"/>
-              <w:bottom w:val="single" w:sz="4" w:space="0" w:color="000000"/>
-              <w:right w:val="single" w:sz="4" w:space="0" w:color="000000"/>
-            </w:tcBorders>
-            <w:shd w:val="clear" w:color="000000" w:fill="FFFFFF"/>
-            <w:tcMar>
-              <w:left w:w="70" w:type="dxa"/>
-              <w:right w:w="70" w:type="dxa"/>
-            </w:tcMar>
-          </w:tcPr>
-          <w:p>
-            <w:pPr>
-              <w:spacing w:after="0"/>
-              <w:jc w:val="right"/>
-            </w:pPr>
-            <w:r>
-              <w:t>Téléphone domicile</w:t>
-            </w:r>
-          </w:p>
-        </w:tc>
-        <w:tc>
-          <w:tcPr>
-            <w:tcW w:w="3840" w:type="dxa"/>
-            <w:tcBorders>
-              <w:top w:val="single" w:sz="4" w:space="0" w:color="000000"/>
-              <w:left w:val="single" w:sz="4" w:space="0" w:color="000000"/>
-              <w:bottom w:val="single" w:sz="4" w:space="0" w:color="000000"/>
-              <w:right w:val="single" w:sz="4" w:space="0" w:color="000000"/>
-            </w:tcBorders>
-            <w:shd w:val="clear" w:color="000000" w:fill="FFFFFF"/>
-            <w:tcMar>
-              <w:left w:w="70" w:type="dxa"/>
-              <w:right w:w="70" w:type="dxa"/>
-            </w:tcMar>
-          </w:tcPr>
-          <w:p>
-            <w:pPr>
-              <w:spacing w:after="0"/>
-              <w:jc w:val="both"/>
-            </w:pPr>
-          </w:p>
-        </w:tc>
-        <w:tc>
-          <w:tcPr>
-            <w:tcW w:w="3793" w:type="dxa"/>
-            <w:tcBorders>
-              <w:top w:val="single" w:sz="4" w:space="0" w:color="000000"/>
-              <w:left w:val="single" w:sz="4" w:space="0" w:color="000000"/>
-              <w:bottom w:val="single" w:sz="4" w:space="0" w:color="000000"/>
-              <w:right w:val="single" w:sz="4" w:space="0" w:color="000000"/>
-            </w:tcBorders>
-            <w:shd w:val="clear" w:color="000000" w:fill="FFFFFF"/>
-            <w:tcMar>
-              <w:left w:w="70" w:type="dxa"/>
-              <w:right w:w="70" w:type="dxa"/>
-            </w:tcMar>
-          </w:tcPr>
-          <w:p>
-            <w:pPr>
-              <w:spacing w:after="0"/>
-              <w:jc w:val="both"/>
-            </w:pPr>
-          </w:p>
-        </w:tc>
-      </w:tr>
-      <w:tr>
-        <w:trPr>
-          <w:jc w:val="center"/>
-        </w:trPr>
-        <w:tc>
-          <w:tcPr>
-            <w:tcW w:w="2137" w:type="dxa"/>
-            <w:tcBorders>
-              <w:top w:val="single" w:sz="4" w:space="0" w:color="000000"/>
-              <w:left w:val="single" w:sz="4" w:space="0" w:color="000000"/>
-              <w:bottom w:val="single" w:sz="4" w:space="0" w:color="000000"/>
-              <w:right w:val="single" w:sz="4" w:space="0" w:color="000000"/>
-            </w:tcBorders>
-            <w:shd w:val="clear" w:color="000000" w:fill="FFFFFF"/>
-            <w:tcMar>
-              <w:left w:w="70" w:type="dxa"/>
-              <w:right w:w="70" w:type="dxa"/>
-            </w:tcMar>
-          </w:tcPr>
-          <w:p>
-            <w:pPr>
-              <w:spacing w:after="0"/>
-              <w:jc w:val="right"/>
-            </w:pPr>
-            <w:r>
-              <w:t>Téléphone portable</w:t>
-            </w:r>
-          </w:p>
-        </w:tc>
-        <w:tc>
-          <w:tcPr>
-            <w:tcW w:w="3840" w:type="dxa"/>
-            <w:tcBorders>
-              <w:top w:val="single" w:sz="4" w:space="0" w:color="000000"/>
-              <w:left w:val="single" w:sz="4" w:space="0" w:color="000000"/>
-              <w:bottom w:val="single" w:sz="4" w:space="0" w:color="000000"/>
-              <w:right w:val="single" w:sz="4" w:space="0" w:color="000000"/>
-            </w:tcBorders>
-            <w:shd w:val="clear" w:color="000000" w:fill="FFFFFF"/>
-            <w:tcMar>
-              <w:left w:w="70" w:type="dxa"/>
-              <w:right w:w="70" w:type="dxa"/>
-            </w:tcMar>
-          </w:tcPr>
-          <w:p>
-            <w:pPr>
-              <w:spacing w:after="0"/>
-              <w:jc w:val="both"/>
-            </w:pPr>
-          </w:p>
-        </w:tc>
-        <w:tc>
-          <w:tcPr>
-            <w:tcW w:w="3793" w:type="dxa"/>
-            <w:tcBorders>
-              <w:top w:val="single" w:sz="4" w:space="0" w:color="000000"/>
-              <w:left w:val="single" w:sz="4" w:space="0" w:color="000000"/>
-              <w:bottom w:val="single" w:sz="4" w:space="0" w:color="000000"/>
-              <w:right w:val="single" w:sz="4" w:space="0" w:color="000000"/>
-            </w:tcBorders>
-            <w:shd w:val="clear" w:color="000000" w:fill="FFFFFF"/>
-            <w:tcMar>
-              <w:left w:w="70" w:type="dxa"/>
-              <w:right w:w="70" w:type="dxa"/>
-            </w:tcMar>
-          </w:tcPr>
-          <w:p>
-            <w:pPr>
-              <w:spacing w:after="0"/>
-              <w:jc w:val="both"/>
-            </w:pPr>
-          </w:p>
-        </w:tc>
-      </w:tr>
-      <w:tr>
-        <w:trPr>
-          <w:jc w:val="center"/>
-        </w:trPr>
-        <w:tc>
-          <w:tcPr>
-            <w:tcW w:w="2137" w:type="dxa"/>
-            <w:tcBorders>
-              <w:top w:val="single" w:sz="4" w:space="0" w:color="000000"/>
-              <w:left w:val="single" w:sz="4" w:space="0" w:color="000000"/>
-              <w:bottom w:val="single" w:sz="4" w:space="0" w:color="000000"/>
-              <w:right w:val="single" w:sz="4" w:space="0" w:color="000000"/>
-            </w:tcBorders>
-            <w:shd w:val="clear" w:color="000000" w:fill="FFFFFF"/>
-            <w:tcMar>
-              <w:left w:w="70" w:type="dxa"/>
-              <w:right w:w="70" w:type="dxa"/>
-            </w:tcMar>
-          </w:tcPr>
-          <w:p>
-            <w:pPr>
-              <w:spacing w:after="0"/>
-              <w:jc w:val="right"/>
-            </w:pPr>
-            <w:r>
-              <w:t>Téléphone travail</w:t>
-            </w:r>
-          </w:p>
-        </w:tc>
-        <w:tc>
-          <w:tcPr>
-            <w:tcW w:w="3840" w:type="dxa"/>
-            <w:tcBorders>
-              <w:top w:val="single" w:sz="4" w:space="0" w:color="000000"/>
-              <w:left w:val="single" w:sz="4" w:space="0" w:color="000000"/>
-              <w:bottom w:val="single" w:sz="4" w:space="0" w:color="000000"/>
-              <w:right w:val="single" w:sz="4" w:space="0" w:color="000000"/>
-            </w:tcBorders>
-            <w:shd w:val="clear" w:color="000000" w:fill="FFFFFF"/>
-            <w:tcMar>
-              <w:left w:w="70" w:type="dxa"/>
-              <w:right w:w="70" w:type="dxa"/>
-            </w:tcMar>
-          </w:tcPr>
-          <w:p>
-            <w:pPr>
-              <w:spacing w:after="0"/>
-              <w:jc w:val="both"/>
-            </w:pPr>
-          </w:p>
-        </w:tc>
-        <w:tc>
-          <w:tcPr>
-            <w:tcW w:w="3793" w:type="dxa"/>
-            <w:tcBorders>
-              <w:top w:val="single" w:sz="4" w:space="0" w:color="000000"/>
-              <w:left w:val="single" w:sz="4" w:space="0" w:color="000000"/>
-              <w:bottom w:val="single" w:sz="4" w:space="0" w:color="000000"/>
-              <w:right w:val="single" w:sz="4" w:space="0" w:color="000000"/>
-            </w:tcBorders>
-            <w:shd w:val="clear" w:color="000000" w:fill="FFFFFF"/>
-            <w:tcMar>
-              <w:left w:w="70" w:type="dxa"/>
-              <w:right w:w="70" w:type="dxa"/>
-            </w:tcMar>
-          </w:tcPr>
-          <w:p>
-            <w:pPr>
-              <w:spacing w:after="0"/>
-              <w:jc w:val="both"/>
-            </w:pPr>
-          </w:p>
-        </w:tc>
-      </w:tr>
-      <w:tr>
-        <w:trPr>
-          <w:jc w:val="center"/>
-        </w:trPr>
-        <w:tc>
-          <w:tcPr>
-            <w:tcW w:w="2137" w:type="dxa"/>
-            <w:tcBorders>
-              <w:top w:val="single" w:sz="4" w:space="0" w:color="000000"/>
-              <w:left w:val="single" w:sz="4" w:space="0" w:color="000000"/>
-              <w:bottom w:val="single" w:sz="4" w:space="0" w:color="000000"/>
-              <w:right w:val="single" w:sz="4" w:space="0" w:color="000000"/>
-            </w:tcBorders>
-            <w:shd w:val="clear" w:color="000000" w:fill="FFFFFF"/>
-            <w:tcMar>
-              <w:left w:w="70" w:type="dxa"/>
-              <w:right w:w="70" w:type="dxa"/>
-            </w:tcMar>
-          </w:tcPr>
-          <w:p>
-            <w:pPr>
-              <w:spacing w:after="0"/>
-              <w:jc w:val="right"/>
-            </w:pPr>
-            <w:r>
-              <w:t>Email</w:t>
-            </w:r>
-          </w:p>
-        </w:tc>
-        <w:tc>
-          <w:tcPr>
-            <w:tcW w:w="3840" w:type="dxa"/>
-            <w:tcBorders>
-              <w:top w:val="single" w:sz="4" w:space="0" w:color="000000"/>
-              <w:left w:val="single" w:sz="4" w:space="0" w:color="000000"/>
-              <w:bottom w:val="single" w:sz="4" w:space="0" w:color="000000"/>
-              <w:right w:val="single" w:sz="4" w:space="0" w:color="000000"/>
-            </w:tcBorders>
-            <w:shd w:val="clear" w:color="000000" w:fill="FFFFFF"/>
-            <w:tcMar>
-              <w:left w:w="70" w:type="dxa"/>
-              <w:right w:w="70" w:type="dxa"/>
-            </w:tcMar>
-          </w:tcPr>
-          <w:p>
-            <w:pPr>
-              <w:spacing w:after="0"/>
-              <w:jc w:val="both"/>
-            </w:pPr>
-          </w:p>
-        </w:tc>
-        <w:tc>
-          <w:tcPr>
-            <w:tcW w:w="3793" w:type="dxa"/>
-            <w:tcBorders>
-              <w:top w:val="single" w:sz="4" w:space="0" w:color="000000"/>
-              <w:left w:val="single" w:sz="4" w:space="0" w:color="000000"/>
-              <w:bottom w:val="single" w:sz="4" w:space="0" w:color="000000"/>
-              <w:right w:val="single" w:sz="4" w:space="0" w:color="000000"/>
-            </w:tcBorders>
-            <w:shd w:val="clear" w:color="000000" w:fill="FFFFFF"/>
-            <w:tcMar>
-              <w:left w:w="70" w:type="dxa"/>
-              <w:right w:w="70" w:type="dxa"/>
-            </w:tcMar>
-          </w:tcPr>
-          <w:p>
-            <w:pPr>
-              <w:spacing w:after="0"/>
-              <w:jc w:val="both"/>
-            </w:pPr>
-          </w:p>
-        </w:tc>
-      </w:tr>
-      <w:tr>
-        <w:trPr>
-          <w:jc w:val="center"/>
-        </w:trPr>
-        <w:tc>
-          <w:tcPr>
-            <w:tcW w:w="2137" w:type="dxa"/>
-            <w:tcBorders>
-              <w:top w:val="single" w:sz="4" w:space="0" w:color="000000"/>
-              <w:left w:val="single" w:sz="4" w:space="0" w:color="000000"/>
-              <w:bottom w:val="single" w:sz="4" w:space="0" w:color="000000"/>
-              <w:right w:val="single" w:sz="4" w:space="0" w:color="000000"/>
-            </w:tcBorders>
-            <w:shd w:val="clear" w:color="000000" w:fill="FFFFFF"/>
-            <w:tcMar>
-              <w:left w:w="70" w:type="dxa"/>
-              <w:right w:w="70" w:type="dxa"/>
-            </w:tcMar>
           </w:tcPr>
           <w:p>
             <w:pPr>
@@ -1302,66 +1004,33 @@
         <w:tc>
           <w:tcPr>
             <w:tcW w:w="3840" w:type="dxa"/>
-            <w:tcBorders>
-              <w:top w:val="single" w:sz="4" w:space="0" w:color="000000"/>
-              <w:left w:val="single" w:sz="4" w:space="0" w:color="000000"/>
-              <w:bottom w:val="single" w:sz="4" w:space="0" w:color="000000"/>
-              <w:right w:val="single" w:sz="4" w:space="0" w:color="000000"/>
-            </w:tcBorders>
-            <w:shd w:val="clear" w:color="000000" w:fill="FFFFFF"/>
-            <w:tcMar>
-              <w:left w:w="70" w:type="dxa"/>
-              <w:right w:w="70" w:type="dxa"/>
-            </w:tcMar>
-          </w:tcPr>
-          <w:p>
-            <w:pPr>
-              <w:spacing w:after="0"/>
-              <w:jc w:val="both"/>
+          </w:tcPr>
+          <w:p>
+            <w:pPr>
+              <w:spacing w:after="0"/>
+              <w:jc w:val="both"/>
+              <w:cnfStyle w:val="000000100000" w:firstRow="0" w:lastRow="0" w:firstColumn="0" w:lastColumn="0" w:oddVBand="0" w:evenVBand="0" w:oddHBand="1" w:evenHBand="0" w:firstRowFirstColumn="0" w:firstRowLastColumn="0" w:lastRowFirstColumn="0" w:lastRowLastColumn="0"/>
             </w:pPr>
           </w:p>
         </w:tc>
         <w:tc>
           <w:tcPr>
             <w:tcW w:w="3793" w:type="dxa"/>
-            <w:tcBorders>
-              <w:top w:val="single" w:sz="4" w:space="0" w:color="000000"/>
-              <w:left w:val="single" w:sz="4" w:space="0" w:color="000000"/>
-              <w:bottom w:val="single" w:sz="4" w:space="0" w:color="000000"/>
-              <w:right w:val="single" w:sz="4" w:space="0" w:color="000000"/>
-            </w:tcBorders>
-            <w:shd w:val="clear" w:color="000000" w:fill="FFFFFF"/>
-            <w:tcMar>
-              <w:left w:w="70" w:type="dxa"/>
-              <w:right w:w="70" w:type="dxa"/>
-            </w:tcMar>
-          </w:tcPr>
-          <w:p>
-            <w:pPr>
-              <w:spacing w:after="0"/>
-              <w:jc w:val="both"/>
+          </w:tcPr>
+          <w:p>
+            <w:pPr>
+              <w:spacing w:after="0"/>
+              <w:jc w:val="both"/>
+              <w:cnfStyle w:val="000000100000" w:firstRow="0" w:lastRow="0" w:firstColumn="0" w:lastColumn="0" w:oddVBand="0" w:evenVBand="0" w:oddHBand="1" w:evenHBand="0" w:firstRowFirstColumn="0" w:firstRowLastColumn="0" w:lastRowFirstColumn="0" w:lastRowLastColumn="0"/>
             </w:pPr>
           </w:p>
         </w:tc>
       </w:tr>
       <w:tr>
-        <w:trPr>
-          <w:jc w:val="center"/>
-        </w:trPr>
-        <w:tc>
-          <w:tcPr>
+        <w:tc>
+          <w:tcPr>
+            <w:cnfStyle w:val="001000000000" w:firstRow="0" w:lastRow="0" w:firstColumn="1" w:lastColumn="0" w:oddVBand="0" w:evenVBand="0" w:oddHBand="0" w:evenHBand="0" w:firstRowFirstColumn="0" w:firstRowLastColumn="0" w:lastRowFirstColumn="0" w:lastRowLastColumn="0"/>
             <w:tcW w:w="2137" w:type="dxa"/>
-            <w:tcBorders>
-              <w:top w:val="single" w:sz="4" w:space="0" w:color="000000"/>
-              <w:left w:val="single" w:sz="4" w:space="0" w:color="000000"/>
-              <w:bottom w:val="single" w:sz="4" w:space="0" w:color="000000"/>
-              <w:right w:val="single" w:sz="4" w:space="0" w:color="000000"/>
-            </w:tcBorders>
-            <w:shd w:val="clear" w:color="000000" w:fill="FFFFFF"/>
-            <w:tcMar>
-              <w:left w:w="70" w:type="dxa"/>
-              <w:right w:w="70" w:type="dxa"/>
-            </w:tcMar>
           </w:tcPr>
           <w:p>
             <w:pPr>
@@ -1376,44 +1045,24 @@
         <w:tc>
           <w:tcPr>
             <w:tcW w:w="3840" w:type="dxa"/>
-            <w:tcBorders>
-              <w:top w:val="single" w:sz="4" w:space="0" w:color="000000"/>
-              <w:left w:val="single" w:sz="4" w:space="0" w:color="000000"/>
-              <w:bottom w:val="single" w:sz="4" w:space="0" w:color="000000"/>
-              <w:right w:val="single" w:sz="4" w:space="0" w:color="000000"/>
-            </w:tcBorders>
-            <w:shd w:val="clear" w:color="000000" w:fill="FFFFFF"/>
-            <w:tcMar>
-              <w:left w:w="70" w:type="dxa"/>
-              <w:right w:w="70" w:type="dxa"/>
-            </w:tcMar>
-          </w:tcPr>
-          <w:p>
-            <w:pPr>
-              <w:spacing w:after="0"/>
-              <w:jc w:val="both"/>
+          </w:tcPr>
+          <w:p>
+            <w:pPr>
+              <w:spacing w:after="0"/>
+              <w:jc w:val="both"/>
+              <w:cnfStyle w:val="000000000000" w:firstRow="0" w:lastRow="0" w:firstColumn="0" w:lastColumn="0" w:oddVBand="0" w:evenVBand="0" w:oddHBand="0" w:evenHBand="0" w:firstRowFirstColumn="0" w:firstRowLastColumn="0" w:lastRowFirstColumn="0" w:lastRowLastColumn="0"/>
             </w:pPr>
           </w:p>
         </w:tc>
         <w:tc>
           <w:tcPr>
             <w:tcW w:w="3793" w:type="dxa"/>
-            <w:tcBorders>
-              <w:top w:val="single" w:sz="4" w:space="0" w:color="000000"/>
-              <w:left w:val="single" w:sz="4" w:space="0" w:color="000000"/>
-              <w:bottom w:val="single" w:sz="4" w:space="0" w:color="000000"/>
-              <w:right w:val="single" w:sz="4" w:space="0" w:color="000000"/>
-            </w:tcBorders>
-            <w:shd w:val="clear" w:color="000000" w:fill="FFFFFF"/>
-            <w:tcMar>
-              <w:left w:w="70" w:type="dxa"/>
-              <w:right w:w="70" w:type="dxa"/>
-            </w:tcMar>
-          </w:tcPr>
-          <w:p>
-            <w:pPr>
-              <w:spacing w:after="0"/>
-              <w:jc w:val="both"/>
+          </w:tcPr>
+          <w:p>
+            <w:pPr>
+              <w:spacing w:after="0"/>
+              <w:jc w:val="both"/>
+              <w:cnfStyle w:val="000000000000" w:firstRow="0" w:lastRow="0" w:firstColumn="0" w:lastColumn="0" w:oddVBand="0" w:evenVBand="0" w:oddHBand="0" w:evenHBand="0" w:firstRowFirstColumn="0" w:firstRowLastColumn="0" w:lastRowFirstColumn="0" w:lastRowLastColumn="0"/>
             </w:pPr>
           </w:p>
         </w:tc>
@@ -1449,7 +1098,12 @@
         <w:t>Frère</w:t>
       </w:r>
       <w:r>
-        <w:t xml:space="preserve">(s) et/ou sœur(s) (nom, prénom et </w:t>
+        <w:t>(s) et/ou sœur(s</w:t>
+      </w:r>
+      <w:bookmarkStart w:id="0" w:name="_GoBack"/>
+      <w:bookmarkEnd w:id="0"/>
+      <w:r>
+        <w:t xml:space="preserve">) (nom, prénom et </w:t>
       </w:r>
       <w:r>
         <w:t>date de naissance) :</w:t>
@@ -1510,12 +1164,9 @@
     </w:p>
     <w:tbl>
       <w:tblPr>
+        <w:tblStyle w:val="Tableausimple4"/>
         <w:tblW w:w="0" w:type="auto"/>
         <w:jc w:val="center"/>
-        <w:tblCellMar>
-          <w:left w:w="10" w:type="dxa"/>
-          <w:right w:w="10" w:type="dxa"/>
-        </w:tblCellMar>
         <w:tblLook w:val="04A0" w:firstRow="1" w:lastRow="0" w:firstColumn="1" w:lastColumn="0" w:noHBand="0" w:noVBand="1"/>
       </w:tblPr>
       <w:tblGrid>
@@ -1526,22 +1177,13 @@
       </w:tblGrid>
       <w:tr>
         <w:trPr>
+          <w:cnfStyle w:val="100000000000" w:firstRow="1" w:lastRow="0" w:firstColumn="0" w:lastColumn="0" w:oddVBand="0" w:evenVBand="0" w:oddHBand="0" w:evenHBand="0" w:firstRowFirstColumn="0" w:firstRowLastColumn="0" w:lastRowFirstColumn="0" w:lastRowLastColumn="0"/>
           <w:jc w:val="center"/>
         </w:trPr>
         <w:tc>
           <w:tcPr>
+            <w:cnfStyle w:val="001000000000" w:firstRow="0" w:lastRow="0" w:firstColumn="1" w:lastColumn="0" w:oddVBand="0" w:evenVBand="0" w:oddHBand="0" w:evenHBand="0" w:firstRowFirstColumn="0" w:firstRowLastColumn="0" w:lastRowFirstColumn="0" w:lastRowLastColumn="0"/>
             <w:tcW w:w="1685" w:type="dxa"/>
-            <w:tcBorders>
-              <w:top w:val="single" w:sz="4" w:space="0" w:color="000000"/>
-              <w:left w:val="single" w:sz="4" w:space="0" w:color="000000"/>
-              <w:bottom w:val="single" w:sz="4" w:space="0" w:color="000000"/>
-              <w:right w:val="single" w:sz="4" w:space="0" w:color="000000"/>
-            </w:tcBorders>
-            <w:shd w:val="clear" w:color="000000" w:fill="FFFFFF"/>
-            <w:tcMar>
-              <w:left w:w="70" w:type="dxa"/>
-              <w:right w:w="70" w:type="dxa"/>
-            </w:tcMar>
           </w:tcPr>
           <w:p>
             <w:pPr>
@@ -1553,22 +1195,12 @@
         <w:tc>
           <w:tcPr>
             <w:tcW w:w="1692" w:type="dxa"/>
-            <w:tcBorders>
-              <w:top w:val="single" w:sz="4" w:space="0" w:color="000000"/>
-              <w:left w:val="single" w:sz="4" w:space="0" w:color="000000"/>
-              <w:bottom w:val="single" w:sz="4" w:space="0" w:color="000000"/>
-              <w:right w:val="single" w:sz="4" w:space="0" w:color="000000"/>
-            </w:tcBorders>
-            <w:shd w:val="clear" w:color="000000" w:fill="FFFFFF"/>
-            <w:tcMar>
-              <w:left w:w="70" w:type="dxa"/>
-              <w:right w:w="70" w:type="dxa"/>
-            </w:tcMar>
-          </w:tcPr>
-          <w:p>
-            <w:pPr>
-              <w:spacing w:after="0"/>
-              <w:jc w:val="both"/>
+          </w:tcPr>
+          <w:p>
+            <w:pPr>
+              <w:spacing w:after="0"/>
+              <w:jc w:val="both"/>
+              <w:cnfStyle w:val="100000000000" w:firstRow="1" w:lastRow="0" w:firstColumn="0" w:lastColumn="0" w:oddVBand="0" w:evenVBand="0" w:oddHBand="0" w:evenHBand="0" w:firstRowFirstColumn="0" w:firstRowLastColumn="0" w:lastRowFirstColumn="0" w:lastRowLastColumn="0"/>
             </w:pPr>
             <w:r>
               <w:t>Matin</w:t>
@@ -1578,22 +1210,12 @@
         <w:tc>
           <w:tcPr>
             <w:tcW w:w="1673" w:type="dxa"/>
-            <w:tcBorders>
-              <w:top w:val="single" w:sz="4" w:space="0" w:color="000000"/>
-              <w:left w:val="single" w:sz="4" w:space="0" w:color="000000"/>
-              <w:bottom w:val="single" w:sz="4" w:space="0" w:color="000000"/>
-              <w:right w:val="single" w:sz="4" w:space="0" w:color="000000"/>
-            </w:tcBorders>
-            <w:shd w:val="clear" w:color="000000" w:fill="FFFFFF"/>
-            <w:tcMar>
-              <w:left w:w="70" w:type="dxa"/>
-              <w:right w:w="70" w:type="dxa"/>
-            </w:tcMar>
-          </w:tcPr>
-          <w:p>
-            <w:pPr>
-              <w:spacing w:after="0"/>
-              <w:jc w:val="both"/>
+          </w:tcPr>
+          <w:p>
+            <w:pPr>
+              <w:spacing w:after="0"/>
+              <w:jc w:val="both"/>
+              <w:cnfStyle w:val="100000000000" w:firstRow="1" w:lastRow="0" w:firstColumn="0" w:lastColumn="0" w:oddVBand="0" w:evenVBand="0" w:oddHBand="0" w:evenHBand="0" w:firstRowFirstColumn="0" w:firstRowLastColumn="0" w:lastRowFirstColumn="0" w:lastRowLastColumn="0"/>
             </w:pPr>
             <w:r>
               <w:t>Après-midi</w:t>
@@ -1603,22 +1225,12 @@
         <w:tc>
           <w:tcPr>
             <w:tcW w:w="1673" w:type="dxa"/>
-            <w:tcBorders>
-              <w:top w:val="single" w:sz="4" w:space="0" w:color="000000"/>
-              <w:left w:val="single" w:sz="4" w:space="0" w:color="000000"/>
-              <w:bottom w:val="single" w:sz="4" w:space="0" w:color="000000"/>
-              <w:right w:val="single" w:sz="4" w:space="0" w:color="000000"/>
-            </w:tcBorders>
-            <w:shd w:val="clear" w:color="000000" w:fill="FFFFFF"/>
-            <w:tcMar>
-              <w:left w:w="70" w:type="dxa"/>
-              <w:right w:w="70" w:type="dxa"/>
-            </w:tcMar>
-          </w:tcPr>
-          <w:p>
-            <w:pPr>
-              <w:spacing w:after="0"/>
-              <w:jc w:val="both"/>
+          </w:tcPr>
+          <w:p>
+            <w:pPr>
+              <w:spacing w:after="0"/>
+              <w:jc w:val="both"/>
+              <w:cnfStyle w:val="100000000000" w:firstRow="1" w:lastRow="0" w:firstColumn="0" w:lastColumn="0" w:oddVBand="0" w:evenVBand="0" w:oddHBand="0" w:evenHBand="0" w:firstRowFirstColumn="0" w:firstRowLastColumn="0" w:lastRowFirstColumn="0" w:lastRowLastColumn="0"/>
             </w:pPr>
             <w:proofErr w:type="gramStart"/>
             <w:r>
@@ -1630,22 +1242,13 @@
       </w:tr>
       <w:tr>
         <w:trPr>
+          <w:cnfStyle w:val="000000100000" w:firstRow="0" w:lastRow="0" w:firstColumn="0" w:lastColumn="0" w:oddVBand="0" w:evenVBand="0" w:oddHBand="1" w:evenHBand="0" w:firstRowFirstColumn="0" w:firstRowLastColumn="0" w:lastRowFirstColumn="0" w:lastRowLastColumn="0"/>
           <w:jc w:val="center"/>
         </w:trPr>
         <w:tc>
           <w:tcPr>
+            <w:cnfStyle w:val="001000000000" w:firstRow="0" w:lastRow="0" w:firstColumn="1" w:lastColumn="0" w:oddVBand="0" w:evenVBand="0" w:oddHBand="0" w:evenHBand="0" w:firstRowFirstColumn="0" w:firstRowLastColumn="0" w:lastRowFirstColumn="0" w:lastRowLastColumn="0"/>
             <w:tcW w:w="1685" w:type="dxa"/>
-            <w:tcBorders>
-              <w:top w:val="single" w:sz="4" w:space="0" w:color="000000"/>
-              <w:left w:val="single" w:sz="4" w:space="0" w:color="000000"/>
-              <w:bottom w:val="single" w:sz="4" w:space="0" w:color="000000"/>
-              <w:right w:val="single" w:sz="4" w:space="0" w:color="000000"/>
-            </w:tcBorders>
-            <w:shd w:val="clear" w:color="000000" w:fill="FFFFFF"/>
-            <w:tcMar>
-              <w:left w:w="70" w:type="dxa"/>
-              <w:right w:w="70" w:type="dxa"/>
-            </w:tcMar>
           </w:tcPr>
           <w:p>
             <w:pPr>
@@ -1660,66 +1263,36 @@
         <w:tc>
           <w:tcPr>
             <w:tcW w:w="1692" w:type="dxa"/>
-            <w:tcBorders>
-              <w:top w:val="single" w:sz="4" w:space="0" w:color="000000"/>
-              <w:left w:val="single" w:sz="4" w:space="0" w:color="000000"/>
-              <w:bottom w:val="single" w:sz="4" w:space="0" w:color="000000"/>
-              <w:right w:val="single" w:sz="4" w:space="0" w:color="000000"/>
-            </w:tcBorders>
-            <w:shd w:val="clear" w:color="000000" w:fill="FFFFFF"/>
-            <w:tcMar>
-              <w:left w:w="70" w:type="dxa"/>
-              <w:right w:w="70" w:type="dxa"/>
-            </w:tcMar>
-          </w:tcPr>
-          <w:p>
-            <w:pPr>
-              <w:spacing w:after="0"/>
-              <w:jc w:val="both"/>
+          </w:tcPr>
+          <w:p>
+            <w:pPr>
+              <w:spacing w:after="0"/>
+              <w:jc w:val="both"/>
+              <w:cnfStyle w:val="000000100000" w:firstRow="0" w:lastRow="0" w:firstColumn="0" w:lastColumn="0" w:oddVBand="0" w:evenVBand="0" w:oddHBand="1" w:evenHBand="0" w:firstRowFirstColumn="0" w:firstRowLastColumn="0" w:lastRowFirstColumn="0" w:lastRowLastColumn="0"/>
             </w:pPr>
           </w:p>
         </w:tc>
         <w:tc>
           <w:tcPr>
             <w:tcW w:w="1673" w:type="dxa"/>
-            <w:tcBorders>
-              <w:top w:val="single" w:sz="4" w:space="0" w:color="000000"/>
-              <w:left w:val="single" w:sz="4" w:space="0" w:color="000000"/>
-              <w:bottom w:val="single" w:sz="4" w:space="0" w:color="000000"/>
-              <w:right w:val="single" w:sz="4" w:space="0" w:color="000000"/>
-            </w:tcBorders>
-            <w:shd w:val="clear" w:color="000000" w:fill="FFFFFF"/>
-            <w:tcMar>
-              <w:left w:w="70" w:type="dxa"/>
-              <w:right w:w="70" w:type="dxa"/>
-            </w:tcMar>
-          </w:tcPr>
-          <w:p>
-            <w:pPr>
-              <w:spacing w:after="0"/>
-              <w:jc w:val="both"/>
+          </w:tcPr>
+          <w:p>
+            <w:pPr>
+              <w:spacing w:after="0"/>
+              <w:jc w:val="both"/>
+              <w:cnfStyle w:val="000000100000" w:firstRow="0" w:lastRow="0" w:firstColumn="0" w:lastColumn="0" w:oddVBand="0" w:evenVBand="0" w:oddHBand="1" w:evenHBand="0" w:firstRowFirstColumn="0" w:firstRowLastColumn="0" w:lastRowFirstColumn="0" w:lastRowLastColumn="0"/>
             </w:pPr>
           </w:p>
         </w:tc>
         <w:tc>
           <w:tcPr>
             <w:tcW w:w="1673" w:type="dxa"/>
-            <w:tcBorders>
-              <w:top w:val="single" w:sz="4" w:space="0" w:color="000000"/>
-              <w:left w:val="single" w:sz="4" w:space="0" w:color="000000"/>
-              <w:bottom w:val="single" w:sz="4" w:space="0" w:color="000000"/>
-              <w:right w:val="single" w:sz="4" w:space="0" w:color="000000"/>
-            </w:tcBorders>
-            <w:shd w:val="clear" w:color="000000" w:fill="FFFFFF"/>
-            <w:tcMar>
-              <w:left w:w="70" w:type="dxa"/>
-              <w:right w:w="70" w:type="dxa"/>
-            </w:tcMar>
-          </w:tcPr>
-          <w:p>
-            <w:pPr>
-              <w:spacing w:after="0"/>
-              <w:jc w:val="both"/>
+          </w:tcPr>
+          <w:p>
+            <w:pPr>
+              <w:spacing w:after="0"/>
+              <w:jc w:val="both"/>
+              <w:cnfStyle w:val="000000100000" w:firstRow="0" w:lastRow="0" w:firstColumn="0" w:lastColumn="0" w:oddVBand="0" w:evenVBand="0" w:oddHBand="1" w:evenHBand="0" w:firstRowFirstColumn="0" w:firstRowLastColumn="0" w:lastRowFirstColumn="0" w:lastRowLastColumn="0"/>
             </w:pPr>
           </w:p>
         </w:tc>
@@ -1730,18 +1303,8 @@
         </w:trPr>
         <w:tc>
           <w:tcPr>
+            <w:cnfStyle w:val="001000000000" w:firstRow="0" w:lastRow="0" w:firstColumn="1" w:lastColumn="0" w:oddVBand="0" w:evenVBand="0" w:oddHBand="0" w:evenHBand="0" w:firstRowFirstColumn="0" w:firstRowLastColumn="0" w:lastRowFirstColumn="0" w:lastRowLastColumn="0"/>
             <w:tcW w:w="1685" w:type="dxa"/>
-            <w:tcBorders>
-              <w:top w:val="single" w:sz="4" w:space="0" w:color="000000"/>
-              <w:left w:val="single" w:sz="4" w:space="0" w:color="000000"/>
-              <w:bottom w:val="single" w:sz="4" w:space="0" w:color="000000"/>
-              <w:right w:val="single" w:sz="4" w:space="0" w:color="000000"/>
-            </w:tcBorders>
-            <w:shd w:val="clear" w:color="000000" w:fill="FFFFFF"/>
-            <w:tcMar>
-              <w:left w:w="70" w:type="dxa"/>
-              <w:right w:w="70" w:type="dxa"/>
-            </w:tcMar>
           </w:tcPr>
           <w:p>
             <w:pPr>
@@ -1756,66 +1319,93 @@
         <w:tc>
           <w:tcPr>
             <w:tcW w:w="1692" w:type="dxa"/>
-            <w:tcBorders>
-              <w:top w:val="single" w:sz="4" w:space="0" w:color="000000"/>
-              <w:left w:val="single" w:sz="4" w:space="0" w:color="000000"/>
-              <w:bottom w:val="single" w:sz="4" w:space="0" w:color="000000"/>
-              <w:right w:val="single" w:sz="4" w:space="0" w:color="000000"/>
-            </w:tcBorders>
-            <w:shd w:val="clear" w:color="000000" w:fill="FFFFFF"/>
-            <w:tcMar>
-              <w:left w:w="70" w:type="dxa"/>
-              <w:right w:w="70" w:type="dxa"/>
-            </w:tcMar>
-          </w:tcPr>
-          <w:p>
-            <w:pPr>
-              <w:spacing w:after="0"/>
-              <w:jc w:val="both"/>
+          </w:tcPr>
+          <w:p>
+            <w:pPr>
+              <w:spacing w:after="0"/>
+              <w:jc w:val="both"/>
+              <w:cnfStyle w:val="000000000000" w:firstRow="0" w:lastRow="0" w:firstColumn="0" w:lastColumn="0" w:oddVBand="0" w:evenVBand="0" w:oddHBand="0" w:evenHBand="0" w:firstRowFirstColumn="0" w:firstRowLastColumn="0" w:lastRowFirstColumn="0" w:lastRowLastColumn="0"/>
             </w:pPr>
           </w:p>
         </w:tc>
         <w:tc>
           <w:tcPr>
             <w:tcW w:w="1673" w:type="dxa"/>
-            <w:tcBorders>
-              <w:top w:val="single" w:sz="4" w:space="0" w:color="000000"/>
-              <w:left w:val="single" w:sz="4" w:space="0" w:color="000000"/>
-              <w:bottom w:val="single" w:sz="4" w:space="0" w:color="000000"/>
-              <w:right w:val="single" w:sz="4" w:space="0" w:color="000000"/>
-            </w:tcBorders>
-            <w:shd w:val="clear" w:color="000000" w:fill="FFFFFF"/>
-            <w:tcMar>
-              <w:left w:w="70" w:type="dxa"/>
-              <w:right w:w="70" w:type="dxa"/>
-            </w:tcMar>
-          </w:tcPr>
-          <w:p>
-            <w:pPr>
-              <w:spacing w:after="0"/>
-              <w:jc w:val="both"/>
+          </w:tcPr>
+          <w:p>
+            <w:pPr>
+              <w:spacing w:after="0"/>
+              <w:jc w:val="both"/>
+              <w:cnfStyle w:val="000000000000" w:firstRow="0" w:lastRow="0" w:firstColumn="0" w:lastColumn="0" w:oddVBand="0" w:evenVBand="0" w:oddHBand="0" w:evenHBand="0" w:firstRowFirstColumn="0" w:firstRowLastColumn="0" w:lastRowFirstColumn="0" w:lastRowLastColumn="0"/>
             </w:pPr>
           </w:p>
         </w:tc>
         <w:tc>
           <w:tcPr>
             <w:tcW w:w="1673" w:type="dxa"/>
-            <w:tcBorders>
-              <w:top w:val="single" w:sz="4" w:space="0" w:color="000000"/>
-              <w:left w:val="single" w:sz="4" w:space="0" w:color="000000"/>
-              <w:bottom w:val="single" w:sz="4" w:space="0" w:color="000000"/>
-              <w:right w:val="single" w:sz="4" w:space="0" w:color="000000"/>
-            </w:tcBorders>
-            <w:shd w:val="clear" w:color="000000" w:fill="FFFFFF"/>
-            <w:tcMar>
-              <w:left w:w="70" w:type="dxa"/>
-              <w:right w:w="70" w:type="dxa"/>
-            </w:tcMar>
-          </w:tcPr>
-          <w:p>
-            <w:pPr>
-              <w:spacing w:after="0"/>
-              <w:jc w:val="both"/>
+          </w:tcPr>
+          <w:p>
+            <w:pPr>
+              <w:spacing w:after="0"/>
+              <w:jc w:val="both"/>
+              <w:cnfStyle w:val="000000000000" w:firstRow="0" w:lastRow="0" w:firstColumn="0" w:lastColumn="0" w:oddVBand="0" w:evenVBand="0" w:oddHBand="0" w:evenHBand="0" w:firstRowFirstColumn="0" w:firstRowLastColumn="0" w:lastRowFirstColumn="0" w:lastRowLastColumn="0"/>
+            </w:pPr>
+          </w:p>
+        </w:tc>
+      </w:tr>
+      <w:tr>
+        <w:trPr>
+          <w:cnfStyle w:val="000000100000" w:firstRow="0" w:lastRow="0" w:firstColumn="0" w:lastColumn="0" w:oddVBand="0" w:evenVBand="0" w:oddHBand="1" w:evenHBand="0" w:firstRowFirstColumn="0" w:firstRowLastColumn="0" w:lastRowFirstColumn="0" w:lastRowLastColumn="0"/>
+          <w:jc w:val="center"/>
+        </w:trPr>
+        <w:tc>
+          <w:tcPr>
+            <w:cnfStyle w:val="001000000000" w:firstRow="0" w:lastRow="0" w:firstColumn="1" w:lastColumn="0" w:oddVBand="0" w:evenVBand="0" w:oddHBand="0" w:evenHBand="0" w:firstRowFirstColumn="0" w:firstRowLastColumn="0" w:lastRowFirstColumn="0" w:lastRowLastColumn="0"/>
+            <w:tcW w:w="1685" w:type="dxa"/>
+          </w:tcPr>
+          <w:p>
+            <w:pPr>
+              <w:spacing w:after="0"/>
+              <w:jc w:val="both"/>
+            </w:pPr>
+            <w:r>
+              <w:t>Mercredi</w:t>
+            </w:r>
+          </w:p>
+        </w:tc>
+        <w:tc>
+          <w:tcPr>
+            <w:tcW w:w="1692" w:type="dxa"/>
+          </w:tcPr>
+          <w:p>
+            <w:pPr>
+              <w:spacing w:after="0"/>
+              <w:jc w:val="both"/>
+              <w:cnfStyle w:val="000000100000" w:firstRow="0" w:lastRow="0" w:firstColumn="0" w:lastColumn="0" w:oddVBand="0" w:evenVBand="0" w:oddHBand="1" w:evenHBand="0" w:firstRowFirstColumn="0" w:firstRowLastColumn="0" w:lastRowFirstColumn="0" w:lastRowLastColumn="0"/>
+            </w:pPr>
+          </w:p>
+        </w:tc>
+        <w:tc>
+          <w:tcPr>
+            <w:tcW w:w="1673" w:type="dxa"/>
+          </w:tcPr>
+          <w:p>
+            <w:pPr>
+              <w:spacing w:after="0"/>
+              <w:jc w:val="both"/>
+              <w:cnfStyle w:val="000000100000" w:firstRow="0" w:lastRow="0" w:firstColumn="0" w:lastColumn="0" w:oddVBand="0" w:evenVBand="0" w:oddHBand="1" w:evenHBand="0" w:firstRowFirstColumn="0" w:firstRowLastColumn="0" w:lastRowFirstColumn="0" w:lastRowLastColumn="0"/>
+            </w:pPr>
+          </w:p>
+        </w:tc>
+        <w:tc>
+          <w:tcPr>
+            <w:tcW w:w="1673" w:type="dxa"/>
+          </w:tcPr>
+          <w:p>
+            <w:pPr>
+              <w:spacing w:after="0"/>
+              <w:jc w:val="both"/>
+              <w:cnfStyle w:val="000000100000" w:firstRow="0" w:lastRow="0" w:firstColumn="0" w:lastColumn="0" w:oddVBand="0" w:evenVBand="0" w:oddHBand="1" w:evenHBand="0" w:firstRowFirstColumn="0" w:firstRowLastColumn="0" w:lastRowFirstColumn="0" w:lastRowLastColumn="0"/>
             </w:pPr>
           </w:p>
         </w:tc>
@@ -1826,18 +1416,8 @@
         </w:trPr>
         <w:tc>
           <w:tcPr>
+            <w:cnfStyle w:val="001000000000" w:firstRow="0" w:lastRow="0" w:firstColumn="1" w:lastColumn="0" w:oddVBand="0" w:evenVBand="0" w:oddHBand="0" w:evenHBand="0" w:firstRowFirstColumn="0" w:firstRowLastColumn="0" w:lastRowFirstColumn="0" w:lastRowLastColumn="0"/>
             <w:tcW w:w="1685" w:type="dxa"/>
-            <w:tcBorders>
-              <w:top w:val="single" w:sz="4" w:space="0" w:color="000000"/>
-              <w:left w:val="single" w:sz="4" w:space="0" w:color="000000"/>
-              <w:bottom w:val="single" w:sz="4" w:space="0" w:color="000000"/>
-              <w:right w:val="single" w:sz="4" w:space="0" w:color="000000"/>
-            </w:tcBorders>
-            <w:shd w:val="clear" w:color="000000" w:fill="FFFFFF"/>
-            <w:tcMar>
-              <w:left w:w="70" w:type="dxa"/>
-              <w:right w:w="70" w:type="dxa"/>
-            </w:tcMar>
           </w:tcPr>
           <w:p>
             <w:pPr>
@@ -1845,191 +1425,56 @@
               <w:jc w:val="both"/>
             </w:pPr>
             <w:r>
-              <w:t>Mercredi</w:t>
+              <w:t>Jeudi</w:t>
             </w:r>
           </w:p>
         </w:tc>
         <w:tc>
           <w:tcPr>
             <w:tcW w:w="1692" w:type="dxa"/>
-            <w:tcBorders>
-              <w:top w:val="single" w:sz="4" w:space="0" w:color="000000"/>
-              <w:left w:val="single" w:sz="4" w:space="0" w:color="000000"/>
-              <w:bottom w:val="single" w:sz="4" w:space="0" w:color="000000"/>
-              <w:right w:val="single" w:sz="4" w:space="0" w:color="000000"/>
-            </w:tcBorders>
-            <w:shd w:val="clear" w:color="000000" w:fill="FFFFFF"/>
-            <w:tcMar>
-              <w:left w:w="70" w:type="dxa"/>
-              <w:right w:w="70" w:type="dxa"/>
-            </w:tcMar>
-          </w:tcPr>
-          <w:p>
-            <w:pPr>
-              <w:spacing w:after="0"/>
-              <w:jc w:val="both"/>
+          </w:tcPr>
+          <w:p>
+            <w:pPr>
+              <w:spacing w:after="0"/>
+              <w:jc w:val="both"/>
+              <w:cnfStyle w:val="000000000000" w:firstRow="0" w:lastRow="0" w:firstColumn="0" w:lastColumn="0" w:oddVBand="0" w:evenVBand="0" w:oddHBand="0" w:evenHBand="0" w:firstRowFirstColumn="0" w:firstRowLastColumn="0" w:lastRowFirstColumn="0" w:lastRowLastColumn="0"/>
             </w:pPr>
           </w:p>
         </w:tc>
         <w:tc>
           <w:tcPr>
             <w:tcW w:w="1673" w:type="dxa"/>
-            <w:tcBorders>
-              <w:top w:val="single" w:sz="4" w:space="0" w:color="000000"/>
-              <w:left w:val="single" w:sz="4" w:space="0" w:color="000000"/>
-              <w:bottom w:val="single" w:sz="4" w:space="0" w:color="000000"/>
-              <w:right w:val="single" w:sz="4" w:space="0" w:color="000000"/>
-            </w:tcBorders>
-            <w:shd w:val="clear" w:color="000000" w:fill="FFFFFF"/>
-            <w:tcMar>
-              <w:left w:w="70" w:type="dxa"/>
-              <w:right w:w="70" w:type="dxa"/>
-            </w:tcMar>
-          </w:tcPr>
-          <w:p>
-            <w:pPr>
-              <w:spacing w:after="0"/>
-              <w:jc w:val="both"/>
+          </w:tcPr>
+          <w:p>
+            <w:pPr>
+              <w:spacing w:after="0"/>
+              <w:jc w:val="both"/>
+              <w:cnfStyle w:val="000000000000" w:firstRow="0" w:lastRow="0" w:firstColumn="0" w:lastColumn="0" w:oddVBand="0" w:evenVBand="0" w:oddHBand="0" w:evenHBand="0" w:firstRowFirstColumn="0" w:firstRowLastColumn="0" w:lastRowFirstColumn="0" w:lastRowLastColumn="0"/>
             </w:pPr>
           </w:p>
         </w:tc>
         <w:tc>
           <w:tcPr>
             <w:tcW w:w="1673" w:type="dxa"/>
-            <w:tcBorders>
-              <w:top w:val="single" w:sz="4" w:space="0" w:color="000000"/>
-              <w:left w:val="single" w:sz="4" w:space="0" w:color="000000"/>
-              <w:bottom w:val="single" w:sz="4" w:space="0" w:color="000000"/>
-              <w:right w:val="single" w:sz="4" w:space="0" w:color="000000"/>
-            </w:tcBorders>
-            <w:shd w:val="clear" w:color="000000" w:fill="FFFFFF"/>
-            <w:tcMar>
-              <w:left w:w="70" w:type="dxa"/>
-              <w:right w:w="70" w:type="dxa"/>
-            </w:tcMar>
-          </w:tcPr>
-          <w:p>
-            <w:pPr>
-              <w:spacing w:after="0"/>
-              <w:jc w:val="both"/>
+          </w:tcPr>
+          <w:p>
+            <w:pPr>
+              <w:spacing w:after="0"/>
+              <w:jc w:val="both"/>
+              <w:cnfStyle w:val="000000000000" w:firstRow="0" w:lastRow="0" w:firstColumn="0" w:lastColumn="0" w:oddVBand="0" w:evenVBand="0" w:oddHBand="0" w:evenHBand="0" w:firstRowFirstColumn="0" w:firstRowLastColumn="0" w:lastRowFirstColumn="0" w:lastRowLastColumn="0"/>
             </w:pPr>
           </w:p>
         </w:tc>
       </w:tr>
       <w:tr>
         <w:trPr>
+          <w:cnfStyle w:val="000000100000" w:firstRow="0" w:lastRow="0" w:firstColumn="0" w:lastColumn="0" w:oddVBand="0" w:evenVBand="0" w:oddHBand="1" w:evenHBand="0" w:firstRowFirstColumn="0" w:firstRowLastColumn="0" w:lastRowFirstColumn="0" w:lastRowLastColumn="0"/>
           <w:jc w:val="center"/>
         </w:trPr>
         <w:tc>
           <w:tcPr>
+            <w:cnfStyle w:val="001000000000" w:firstRow="0" w:lastRow="0" w:firstColumn="1" w:lastColumn="0" w:oddVBand="0" w:evenVBand="0" w:oddHBand="0" w:evenHBand="0" w:firstRowFirstColumn="0" w:firstRowLastColumn="0" w:lastRowFirstColumn="0" w:lastRowLastColumn="0"/>
             <w:tcW w:w="1685" w:type="dxa"/>
-            <w:tcBorders>
-              <w:top w:val="single" w:sz="4" w:space="0" w:color="000000"/>
-              <w:left w:val="single" w:sz="4" w:space="0" w:color="000000"/>
-              <w:bottom w:val="single" w:sz="4" w:space="0" w:color="000000"/>
-              <w:right w:val="single" w:sz="4" w:space="0" w:color="000000"/>
-            </w:tcBorders>
-            <w:shd w:val="clear" w:color="000000" w:fill="FFFFFF"/>
-            <w:tcMar>
-              <w:left w:w="70" w:type="dxa"/>
-              <w:right w:w="70" w:type="dxa"/>
-            </w:tcMar>
-          </w:tcPr>
-          <w:p>
-            <w:pPr>
-              <w:spacing w:after="0"/>
-              <w:jc w:val="both"/>
-            </w:pPr>
-            <w:r>
-              <w:t>Jeudi</w:t>
-            </w:r>
-          </w:p>
-        </w:tc>
-        <w:tc>
-          <w:tcPr>
-            <w:tcW w:w="1692" w:type="dxa"/>
-            <w:tcBorders>
-              <w:top w:val="single" w:sz="4" w:space="0" w:color="000000"/>
-              <w:left w:val="single" w:sz="4" w:space="0" w:color="000000"/>
-              <w:bottom w:val="single" w:sz="4" w:space="0" w:color="000000"/>
-              <w:right w:val="single" w:sz="4" w:space="0" w:color="000000"/>
-            </w:tcBorders>
-            <w:shd w:val="clear" w:color="000000" w:fill="FFFFFF"/>
-            <w:tcMar>
-              <w:left w:w="70" w:type="dxa"/>
-              <w:right w:w="70" w:type="dxa"/>
-            </w:tcMar>
-          </w:tcPr>
-          <w:p>
-            <w:pPr>
-              <w:spacing w:after="0"/>
-              <w:jc w:val="both"/>
-            </w:pPr>
-          </w:p>
-        </w:tc>
-        <w:tc>
-          <w:tcPr>
-            <w:tcW w:w="1673" w:type="dxa"/>
-            <w:tcBorders>
-              <w:top w:val="single" w:sz="4" w:space="0" w:color="000000"/>
-              <w:left w:val="single" w:sz="4" w:space="0" w:color="000000"/>
-              <w:bottom w:val="single" w:sz="4" w:space="0" w:color="000000"/>
-              <w:right w:val="single" w:sz="4" w:space="0" w:color="000000"/>
-            </w:tcBorders>
-            <w:shd w:val="clear" w:color="000000" w:fill="FFFFFF"/>
-            <w:tcMar>
-              <w:left w:w="70" w:type="dxa"/>
-              <w:right w:w="70" w:type="dxa"/>
-            </w:tcMar>
-          </w:tcPr>
-          <w:p>
-            <w:pPr>
-              <w:spacing w:after="0"/>
-              <w:jc w:val="both"/>
-            </w:pPr>
-          </w:p>
-        </w:tc>
-        <w:tc>
-          <w:tcPr>
-            <w:tcW w:w="1673" w:type="dxa"/>
-            <w:tcBorders>
-              <w:top w:val="single" w:sz="4" w:space="0" w:color="000000"/>
-              <w:left w:val="single" w:sz="4" w:space="0" w:color="000000"/>
-              <w:bottom w:val="single" w:sz="4" w:space="0" w:color="000000"/>
-              <w:right w:val="single" w:sz="4" w:space="0" w:color="000000"/>
-            </w:tcBorders>
-            <w:shd w:val="clear" w:color="000000" w:fill="FFFFFF"/>
-            <w:tcMar>
-              <w:left w:w="70" w:type="dxa"/>
-              <w:right w:w="70" w:type="dxa"/>
-            </w:tcMar>
-          </w:tcPr>
-          <w:p>
-            <w:pPr>
-              <w:spacing w:after="0"/>
-              <w:jc w:val="both"/>
-            </w:pPr>
-          </w:p>
-        </w:tc>
-      </w:tr>
-      <w:tr>
-        <w:trPr>
-          <w:jc w:val="center"/>
-        </w:trPr>
-        <w:tc>
-          <w:tcPr>
-            <w:tcW w:w="1685" w:type="dxa"/>
-            <w:tcBorders>
-              <w:top w:val="single" w:sz="4" w:space="0" w:color="000000"/>
-              <w:left w:val="single" w:sz="4" w:space="0" w:color="000000"/>
-              <w:bottom w:val="single" w:sz="4" w:space="0" w:color="000000"/>
-              <w:right w:val="single" w:sz="4" w:space="0" w:color="000000"/>
-            </w:tcBorders>
-            <w:shd w:val="clear" w:color="000000" w:fill="FFFFFF"/>
-            <w:tcMar>
-              <w:left w:w="70" w:type="dxa"/>
-              <w:right w:w="70" w:type="dxa"/>
-            </w:tcMar>
           </w:tcPr>
           <w:p>
             <w:pPr>
@@ -2044,66 +1489,36 @@
         <w:tc>
           <w:tcPr>
             <w:tcW w:w="1692" w:type="dxa"/>
-            <w:tcBorders>
-              <w:top w:val="single" w:sz="4" w:space="0" w:color="000000"/>
-              <w:left w:val="single" w:sz="4" w:space="0" w:color="000000"/>
-              <w:bottom w:val="single" w:sz="4" w:space="0" w:color="000000"/>
-              <w:right w:val="single" w:sz="4" w:space="0" w:color="000000"/>
-            </w:tcBorders>
-            <w:shd w:val="clear" w:color="000000" w:fill="FFFFFF"/>
-            <w:tcMar>
-              <w:left w:w="70" w:type="dxa"/>
-              <w:right w:w="70" w:type="dxa"/>
-            </w:tcMar>
-          </w:tcPr>
-          <w:p>
-            <w:pPr>
-              <w:spacing w:after="0"/>
-              <w:jc w:val="both"/>
+          </w:tcPr>
+          <w:p>
+            <w:pPr>
+              <w:spacing w:after="0"/>
+              <w:jc w:val="both"/>
+              <w:cnfStyle w:val="000000100000" w:firstRow="0" w:lastRow="0" w:firstColumn="0" w:lastColumn="0" w:oddVBand="0" w:evenVBand="0" w:oddHBand="1" w:evenHBand="0" w:firstRowFirstColumn="0" w:firstRowLastColumn="0" w:lastRowFirstColumn="0" w:lastRowLastColumn="0"/>
             </w:pPr>
           </w:p>
         </w:tc>
         <w:tc>
           <w:tcPr>
             <w:tcW w:w="1673" w:type="dxa"/>
-            <w:tcBorders>
-              <w:top w:val="single" w:sz="4" w:space="0" w:color="000000"/>
-              <w:left w:val="single" w:sz="4" w:space="0" w:color="000000"/>
-              <w:bottom w:val="single" w:sz="4" w:space="0" w:color="000000"/>
-              <w:right w:val="single" w:sz="4" w:space="0" w:color="000000"/>
-            </w:tcBorders>
-            <w:shd w:val="clear" w:color="000000" w:fill="FFFFFF"/>
-            <w:tcMar>
-              <w:left w:w="70" w:type="dxa"/>
-              <w:right w:w="70" w:type="dxa"/>
-            </w:tcMar>
-          </w:tcPr>
-          <w:p>
-            <w:pPr>
-              <w:spacing w:after="0"/>
-              <w:jc w:val="both"/>
+          </w:tcPr>
+          <w:p>
+            <w:pPr>
+              <w:spacing w:after="0"/>
+              <w:jc w:val="both"/>
+              <w:cnfStyle w:val="000000100000" w:firstRow="0" w:lastRow="0" w:firstColumn="0" w:lastColumn="0" w:oddVBand="0" w:evenVBand="0" w:oddHBand="1" w:evenHBand="0" w:firstRowFirstColumn="0" w:firstRowLastColumn="0" w:lastRowFirstColumn="0" w:lastRowLastColumn="0"/>
             </w:pPr>
           </w:p>
         </w:tc>
         <w:tc>
           <w:tcPr>
             <w:tcW w:w="1673" w:type="dxa"/>
-            <w:tcBorders>
-              <w:top w:val="single" w:sz="4" w:space="0" w:color="000000"/>
-              <w:left w:val="single" w:sz="4" w:space="0" w:color="000000"/>
-              <w:bottom w:val="single" w:sz="4" w:space="0" w:color="000000"/>
-              <w:right w:val="single" w:sz="4" w:space="0" w:color="000000"/>
-            </w:tcBorders>
-            <w:shd w:val="clear" w:color="000000" w:fill="FFFFFF"/>
-            <w:tcMar>
-              <w:left w:w="70" w:type="dxa"/>
-              <w:right w:w="70" w:type="dxa"/>
-            </w:tcMar>
-          </w:tcPr>
-          <w:p>
-            <w:pPr>
-              <w:spacing w:after="0"/>
-              <w:jc w:val="both"/>
+          </w:tcPr>
+          <w:p>
+            <w:pPr>
+              <w:spacing w:after="0"/>
+              <w:jc w:val="both"/>
+              <w:cnfStyle w:val="000000100000" w:firstRow="0" w:lastRow="0" w:firstColumn="0" w:lastColumn="0" w:oddVBand="0" w:evenVBand="0" w:oddHBand="1" w:evenHBand="0" w:firstRowFirstColumn="0" w:firstRowLastColumn="0" w:lastRowFirstColumn="0" w:lastRowLastColumn="0"/>
             </w:pPr>
           </w:p>
         </w:tc>
@@ -2141,12 +1556,9 @@
     </w:p>
     <w:tbl>
       <w:tblPr>
+        <w:tblStyle w:val="Tableausimple4"/>
         <w:tblW w:w="0" w:type="auto"/>
         <w:jc w:val="center"/>
-        <w:tblCellMar>
-          <w:left w:w="10" w:type="dxa"/>
-          <w:right w:w="10" w:type="dxa"/>
-        </w:tblCellMar>
         <w:tblLook w:val="04A0" w:firstRow="1" w:lastRow="0" w:firstColumn="1" w:lastColumn="0" w:noHBand="0" w:noVBand="1"/>
       </w:tblPr>
       <w:tblGrid>
@@ -2156,22 +1568,13 @@
       </w:tblGrid>
       <w:tr>
         <w:trPr>
+          <w:cnfStyle w:val="100000000000" w:firstRow="1" w:lastRow="0" w:firstColumn="0" w:lastColumn="0" w:oddVBand="0" w:evenVBand="0" w:oddHBand="0" w:evenHBand="0" w:firstRowFirstColumn="0" w:firstRowLastColumn="0" w:lastRowFirstColumn="0" w:lastRowLastColumn="0"/>
           <w:jc w:val="center"/>
         </w:trPr>
         <w:tc>
           <w:tcPr>
+            <w:cnfStyle w:val="001000000000" w:firstRow="0" w:lastRow="0" w:firstColumn="1" w:lastColumn="0" w:oddVBand="0" w:evenVBand="0" w:oddHBand="0" w:evenHBand="0" w:firstRowFirstColumn="0" w:firstRowLastColumn="0" w:lastRowFirstColumn="0" w:lastRowLastColumn="0"/>
             <w:tcW w:w="1685" w:type="dxa"/>
-            <w:tcBorders>
-              <w:top w:val="single" w:sz="4" w:space="0" w:color="000000"/>
-              <w:left w:val="single" w:sz="4" w:space="0" w:color="000000"/>
-              <w:bottom w:val="single" w:sz="4" w:space="0" w:color="000000"/>
-              <w:right w:val="single" w:sz="4" w:space="0" w:color="000000"/>
-            </w:tcBorders>
-            <w:shd w:val="clear" w:color="000000" w:fill="FFFFFF"/>
-            <w:tcMar>
-              <w:left w:w="70" w:type="dxa"/>
-              <w:right w:w="70" w:type="dxa"/>
-            </w:tcMar>
           </w:tcPr>
           <w:p>
             <w:pPr>
@@ -2183,22 +1586,12 @@
         <w:tc>
           <w:tcPr>
             <w:tcW w:w="1692" w:type="dxa"/>
-            <w:tcBorders>
-              <w:top w:val="single" w:sz="4" w:space="0" w:color="000000"/>
-              <w:left w:val="single" w:sz="4" w:space="0" w:color="000000"/>
-              <w:bottom w:val="single" w:sz="4" w:space="0" w:color="000000"/>
-              <w:right w:val="single" w:sz="4" w:space="0" w:color="000000"/>
-            </w:tcBorders>
-            <w:shd w:val="clear" w:color="000000" w:fill="FFFFFF"/>
-            <w:tcMar>
-              <w:left w:w="70" w:type="dxa"/>
-              <w:right w:w="70" w:type="dxa"/>
-            </w:tcMar>
-          </w:tcPr>
-          <w:p>
-            <w:pPr>
-              <w:spacing w:after="0"/>
-              <w:jc w:val="both"/>
+          </w:tcPr>
+          <w:p>
+            <w:pPr>
+              <w:spacing w:after="0"/>
+              <w:jc w:val="both"/>
+              <w:cnfStyle w:val="100000000000" w:firstRow="1" w:lastRow="0" w:firstColumn="0" w:lastColumn="0" w:oddVBand="0" w:evenVBand="0" w:oddHBand="0" w:evenHBand="0" w:firstRowFirstColumn="0" w:firstRowLastColumn="0" w:lastRowFirstColumn="0" w:lastRowLastColumn="0"/>
             </w:pPr>
             <w:r>
               <w:t>A</w:t>
@@ -2211,22 +1604,12 @@
         <w:tc>
           <w:tcPr>
             <w:tcW w:w="1673" w:type="dxa"/>
-            <w:tcBorders>
-              <w:top w:val="single" w:sz="4" w:space="0" w:color="000000"/>
-              <w:left w:val="single" w:sz="4" w:space="0" w:color="000000"/>
-              <w:bottom w:val="single" w:sz="4" w:space="0" w:color="000000"/>
-              <w:right w:val="single" w:sz="4" w:space="0" w:color="000000"/>
-            </w:tcBorders>
-            <w:shd w:val="clear" w:color="000000" w:fill="FFFFFF"/>
-            <w:tcMar>
-              <w:left w:w="70" w:type="dxa"/>
-              <w:right w:w="70" w:type="dxa"/>
-            </w:tcMar>
-          </w:tcPr>
-          <w:p>
-            <w:pPr>
-              <w:spacing w:after="0"/>
-              <w:jc w:val="both"/>
+          </w:tcPr>
+          <w:p>
+            <w:pPr>
+              <w:spacing w:after="0"/>
+              <w:jc w:val="both"/>
+              <w:cnfStyle w:val="100000000000" w:firstRow="1" w:lastRow="0" w:firstColumn="0" w:lastColumn="0" w:oddVBand="0" w:evenVBand="0" w:oddHBand="0" w:evenHBand="0" w:firstRowFirstColumn="0" w:firstRowLastColumn="0" w:lastRowFirstColumn="0" w:lastRowLastColumn="0"/>
             </w:pPr>
             <w:r>
               <w:t>D</w:t>
@@ -2239,22 +1622,13 @@
       </w:tr>
       <w:tr>
         <w:trPr>
+          <w:cnfStyle w:val="000000100000" w:firstRow="0" w:lastRow="0" w:firstColumn="0" w:lastColumn="0" w:oddVBand="0" w:evenVBand="0" w:oddHBand="1" w:evenHBand="0" w:firstRowFirstColumn="0" w:firstRowLastColumn="0" w:lastRowFirstColumn="0" w:lastRowLastColumn="0"/>
           <w:jc w:val="center"/>
         </w:trPr>
         <w:tc>
           <w:tcPr>
+            <w:cnfStyle w:val="001000000000" w:firstRow="0" w:lastRow="0" w:firstColumn="1" w:lastColumn="0" w:oddVBand="0" w:evenVBand="0" w:oddHBand="0" w:evenHBand="0" w:firstRowFirstColumn="0" w:firstRowLastColumn="0" w:lastRowFirstColumn="0" w:lastRowLastColumn="0"/>
             <w:tcW w:w="1685" w:type="dxa"/>
-            <w:tcBorders>
-              <w:top w:val="single" w:sz="4" w:space="0" w:color="000000"/>
-              <w:left w:val="single" w:sz="4" w:space="0" w:color="000000"/>
-              <w:bottom w:val="single" w:sz="4" w:space="0" w:color="000000"/>
-              <w:right w:val="single" w:sz="4" w:space="0" w:color="000000"/>
-            </w:tcBorders>
-            <w:shd w:val="clear" w:color="000000" w:fill="FFFFFF"/>
-            <w:tcMar>
-              <w:left w:w="70" w:type="dxa"/>
-              <w:right w:w="70" w:type="dxa"/>
-            </w:tcMar>
           </w:tcPr>
           <w:p>
             <w:pPr>
@@ -2269,44 +1643,24 @@
         <w:tc>
           <w:tcPr>
             <w:tcW w:w="1692" w:type="dxa"/>
-            <w:tcBorders>
-              <w:top w:val="single" w:sz="4" w:space="0" w:color="000000"/>
-              <w:left w:val="single" w:sz="4" w:space="0" w:color="000000"/>
-              <w:bottom w:val="single" w:sz="4" w:space="0" w:color="000000"/>
-              <w:right w:val="single" w:sz="4" w:space="0" w:color="000000"/>
-            </w:tcBorders>
-            <w:shd w:val="clear" w:color="000000" w:fill="FFFFFF"/>
-            <w:tcMar>
-              <w:left w:w="70" w:type="dxa"/>
-              <w:right w:w="70" w:type="dxa"/>
-            </w:tcMar>
-          </w:tcPr>
-          <w:p>
-            <w:pPr>
-              <w:spacing w:after="0"/>
-              <w:jc w:val="both"/>
+          </w:tcPr>
+          <w:p>
+            <w:pPr>
+              <w:spacing w:after="0"/>
+              <w:jc w:val="both"/>
+              <w:cnfStyle w:val="000000100000" w:firstRow="0" w:lastRow="0" w:firstColumn="0" w:lastColumn="0" w:oddVBand="0" w:evenVBand="0" w:oddHBand="1" w:evenHBand="0" w:firstRowFirstColumn="0" w:firstRowLastColumn="0" w:lastRowFirstColumn="0" w:lastRowLastColumn="0"/>
             </w:pPr>
           </w:p>
         </w:tc>
         <w:tc>
           <w:tcPr>
             <w:tcW w:w="1673" w:type="dxa"/>
-            <w:tcBorders>
-              <w:top w:val="single" w:sz="4" w:space="0" w:color="000000"/>
-              <w:left w:val="single" w:sz="4" w:space="0" w:color="000000"/>
-              <w:bottom w:val="single" w:sz="4" w:space="0" w:color="000000"/>
-              <w:right w:val="single" w:sz="4" w:space="0" w:color="000000"/>
-            </w:tcBorders>
-            <w:shd w:val="clear" w:color="000000" w:fill="FFFFFF"/>
-            <w:tcMar>
-              <w:left w:w="70" w:type="dxa"/>
-              <w:right w:w="70" w:type="dxa"/>
-            </w:tcMar>
-          </w:tcPr>
-          <w:p>
-            <w:pPr>
-              <w:spacing w:after="0"/>
-              <w:jc w:val="both"/>
+          </w:tcPr>
+          <w:p>
+            <w:pPr>
+              <w:spacing w:after="0"/>
+              <w:jc w:val="both"/>
+              <w:cnfStyle w:val="000000100000" w:firstRow="0" w:lastRow="0" w:firstColumn="0" w:lastColumn="0" w:oddVBand="0" w:evenVBand="0" w:oddHBand="1" w:evenHBand="0" w:firstRowFirstColumn="0" w:firstRowLastColumn="0" w:lastRowFirstColumn="0" w:lastRowLastColumn="0"/>
             </w:pPr>
           </w:p>
         </w:tc>
@@ -2317,18 +1671,8 @@
         </w:trPr>
         <w:tc>
           <w:tcPr>
+            <w:cnfStyle w:val="001000000000" w:firstRow="0" w:lastRow="0" w:firstColumn="1" w:lastColumn="0" w:oddVBand="0" w:evenVBand="0" w:oddHBand="0" w:evenHBand="0" w:firstRowFirstColumn="0" w:firstRowLastColumn="0" w:lastRowFirstColumn="0" w:lastRowLastColumn="0"/>
             <w:tcW w:w="1685" w:type="dxa"/>
-            <w:tcBorders>
-              <w:top w:val="single" w:sz="4" w:space="0" w:color="000000"/>
-              <w:left w:val="single" w:sz="4" w:space="0" w:color="000000"/>
-              <w:bottom w:val="single" w:sz="4" w:space="0" w:color="000000"/>
-              <w:right w:val="single" w:sz="4" w:space="0" w:color="000000"/>
-            </w:tcBorders>
-            <w:shd w:val="clear" w:color="000000" w:fill="FFFFFF"/>
-            <w:tcMar>
-              <w:left w:w="70" w:type="dxa"/>
-              <w:right w:w="70" w:type="dxa"/>
-            </w:tcMar>
           </w:tcPr>
           <w:p>
             <w:pPr>
@@ -2343,44 +1687,69 @@
         <w:tc>
           <w:tcPr>
             <w:tcW w:w="1692" w:type="dxa"/>
-            <w:tcBorders>
-              <w:top w:val="single" w:sz="4" w:space="0" w:color="000000"/>
-              <w:left w:val="single" w:sz="4" w:space="0" w:color="000000"/>
-              <w:bottom w:val="single" w:sz="4" w:space="0" w:color="000000"/>
-              <w:right w:val="single" w:sz="4" w:space="0" w:color="000000"/>
-            </w:tcBorders>
-            <w:shd w:val="clear" w:color="000000" w:fill="FFFFFF"/>
-            <w:tcMar>
-              <w:left w:w="70" w:type="dxa"/>
-              <w:right w:w="70" w:type="dxa"/>
-            </w:tcMar>
-          </w:tcPr>
-          <w:p>
-            <w:pPr>
-              <w:spacing w:after="0"/>
-              <w:jc w:val="both"/>
+          </w:tcPr>
+          <w:p>
+            <w:pPr>
+              <w:spacing w:after="0"/>
+              <w:jc w:val="both"/>
+              <w:cnfStyle w:val="000000000000" w:firstRow="0" w:lastRow="0" w:firstColumn="0" w:lastColumn="0" w:oddVBand="0" w:evenVBand="0" w:oddHBand="0" w:evenHBand="0" w:firstRowFirstColumn="0" w:firstRowLastColumn="0" w:lastRowFirstColumn="0" w:lastRowLastColumn="0"/>
             </w:pPr>
           </w:p>
         </w:tc>
         <w:tc>
           <w:tcPr>
             <w:tcW w:w="1673" w:type="dxa"/>
-            <w:tcBorders>
-              <w:top w:val="single" w:sz="4" w:space="0" w:color="000000"/>
-              <w:left w:val="single" w:sz="4" w:space="0" w:color="000000"/>
-              <w:bottom w:val="single" w:sz="4" w:space="0" w:color="000000"/>
-              <w:right w:val="single" w:sz="4" w:space="0" w:color="000000"/>
-            </w:tcBorders>
-            <w:shd w:val="clear" w:color="000000" w:fill="FFFFFF"/>
-            <w:tcMar>
-              <w:left w:w="70" w:type="dxa"/>
-              <w:right w:w="70" w:type="dxa"/>
-            </w:tcMar>
-          </w:tcPr>
-          <w:p>
-            <w:pPr>
-              <w:spacing w:after="0"/>
-              <w:jc w:val="both"/>
+          </w:tcPr>
+          <w:p>
+            <w:pPr>
+              <w:spacing w:after="0"/>
+              <w:jc w:val="both"/>
+              <w:cnfStyle w:val="000000000000" w:firstRow="0" w:lastRow="0" w:firstColumn="0" w:lastColumn="0" w:oddVBand="0" w:evenVBand="0" w:oddHBand="0" w:evenHBand="0" w:firstRowFirstColumn="0" w:firstRowLastColumn="0" w:lastRowFirstColumn="0" w:lastRowLastColumn="0"/>
+            </w:pPr>
+          </w:p>
+        </w:tc>
+      </w:tr>
+      <w:tr>
+        <w:trPr>
+          <w:cnfStyle w:val="000000100000" w:firstRow="0" w:lastRow="0" w:firstColumn="0" w:lastColumn="0" w:oddVBand="0" w:evenVBand="0" w:oddHBand="1" w:evenHBand="0" w:firstRowFirstColumn="0" w:firstRowLastColumn="0" w:lastRowFirstColumn="0" w:lastRowLastColumn="0"/>
+          <w:jc w:val="center"/>
+        </w:trPr>
+        <w:tc>
+          <w:tcPr>
+            <w:cnfStyle w:val="001000000000" w:firstRow="0" w:lastRow="0" w:firstColumn="1" w:lastColumn="0" w:oddVBand="0" w:evenVBand="0" w:oddHBand="0" w:evenHBand="0" w:firstRowFirstColumn="0" w:firstRowLastColumn="0" w:lastRowFirstColumn="0" w:lastRowLastColumn="0"/>
+            <w:tcW w:w="1685" w:type="dxa"/>
+          </w:tcPr>
+          <w:p>
+            <w:pPr>
+              <w:spacing w:after="0"/>
+              <w:jc w:val="both"/>
+            </w:pPr>
+            <w:r>
+              <w:t>Mercredi</w:t>
+            </w:r>
+          </w:p>
+        </w:tc>
+        <w:tc>
+          <w:tcPr>
+            <w:tcW w:w="1692" w:type="dxa"/>
+          </w:tcPr>
+          <w:p>
+            <w:pPr>
+              <w:spacing w:after="0"/>
+              <w:jc w:val="both"/>
+              <w:cnfStyle w:val="000000100000" w:firstRow="0" w:lastRow="0" w:firstColumn="0" w:lastColumn="0" w:oddVBand="0" w:evenVBand="0" w:oddHBand="1" w:evenHBand="0" w:firstRowFirstColumn="0" w:firstRowLastColumn="0" w:lastRowFirstColumn="0" w:lastRowLastColumn="0"/>
+            </w:pPr>
+          </w:p>
+        </w:tc>
+        <w:tc>
+          <w:tcPr>
+            <w:tcW w:w="1673" w:type="dxa"/>
+          </w:tcPr>
+          <w:p>
+            <w:pPr>
+              <w:spacing w:after="0"/>
+              <w:jc w:val="both"/>
+              <w:cnfStyle w:val="000000100000" w:firstRow="0" w:lastRow="0" w:firstColumn="0" w:lastColumn="0" w:oddVBand="0" w:evenVBand="0" w:oddHBand="1" w:evenHBand="0" w:firstRowFirstColumn="0" w:firstRowLastColumn="0" w:lastRowFirstColumn="0" w:lastRowLastColumn="0"/>
             </w:pPr>
           </w:p>
         </w:tc>
@@ -2391,18 +1760,8 @@
         </w:trPr>
         <w:tc>
           <w:tcPr>
+            <w:cnfStyle w:val="001000000000" w:firstRow="0" w:lastRow="0" w:firstColumn="1" w:lastColumn="0" w:oddVBand="0" w:evenVBand="0" w:oddHBand="0" w:evenHBand="0" w:firstRowFirstColumn="0" w:firstRowLastColumn="0" w:lastRowFirstColumn="0" w:lastRowLastColumn="0"/>
             <w:tcW w:w="1685" w:type="dxa"/>
-            <w:tcBorders>
-              <w:top w:val="single" w:sz="4" w:space="0" w:color="000000"/>
-              <w:left w:val="single" w:sz="4" w:space="0" w:color="000000"/>
-              <w:bottom w:val="single" w:sz="4" w:space="0" w:color="000000"/>
-              <w:right w:val="single" w:sz="4" w:space="0" w:color="000000"/>
-            </w:tcBorders>
-            <w:shd w:val="clear" w:color="000000" w:fill="FFFFFF"/>
-            <w:tcMar>
-              <w:left w:w="70" w:type="dxa"/>
-              <w:right w:w="70" w:type="dxa"/>
-            </w:tcMar>
           </w:tcPr>
           <w:p>
             <w:pPr>
@@ -2410,147 +1769,44 @@
               <w:jc w:val="both"/>
             </w:pPr>
             <w:r>
-              <w:t>Mercredi</w:t>
+              <w:t>Jeudi</w:t>
             </w:r>
           </w:p>
         </w:tc>
         <w:tc>
           <w:tcPr>
             <w:tcW w:w="1692" w:type="dxa"/>
-            <w:tcBorders>
-              <w:top w:val="single" w:sz="4" w:space="0" w:color="000000"/>
-              <w:left w:val="single" w:sz="4" w:space="0" w:color="000000"/>
-              <w:bottom w:val="single" w:sz="4" w:space="0" w:color="000000"/>
-              <w:right w:val="single" w:sz="4" w:space="0" w:color="000000"/>
-            </w:tcBorders>
-            <w:shd w:val="clear" w:color="000000" w:fill="FFFFFF"/>
-            <w:tcMar>
-              <w:left w:w="70" w:type="dxa"/>
-              <w:right w:w="70" w:type="dxa"/>
-            </w:tcMar>
-          </w:tcPr>
-          <w:p>
-            <w:pPr>
-              <w:spacing w:after="0"/>
-              <w:jc w:val="both"/>
+          </w:tcPr>
+          <w:p>
+            <w:pPr>
+              <w:spacing w:after="0"/>
+              <w:jc w:val="both"/>
+              <w:cnfStyle w:val="000000000000" w:firstRow="0" w:lastRow="0" w:firstColumn="0" w:lastColumn="0" w:oddVBand="0" w:evenVBand="0" w:oddHBand="0" w:evenHBand="0" w:firstRowFirstColumn="0" w:firstRowLastColumn="0" w:lastRowFirstColumn="0" w:lastRowLastColumn="0"/>
             </w:pPr>
           </w:p>
         </w:tc>
         <w:tc>
           <w:tcPr>
             <w:tcW w:w="1673" w:type="dxa"/>
-            <w:tcBorders>
-              <w:top w:val="single" w:sz="4" w:space="0" w:color="000000"/>
-              <w:left w:val="single" w:sz="4" w:space="0" w:color="000000"/>
-              <w:bottom w:val="single" w:sz="4" w:space="0" w:color="000000"/>
-              <w:right w:val="single" w:sz="4" w:space="0" w:color="000000"/>
-            </w:tcBorders>
-            <w:shd w:val="clear" w:color="000000" w:fill="FFFFFF"/>
-            <w:tcMar>
-              <w:left w:w="70" w:type="dxa"/>
-              <w:right w:w="70" w:type="dxa"/>
-            </w:tcMar>
-          </w:tcPr>
-          <w:p>
-            <w:pPr>
-              <w:spacing w:after="0"/>
-              <w:jc w:val="both"/>
+          </w:tcPr>
+          <w:p>
+            <w:pPr>
+              <w:spacing w:after="0"/>
+              <w:jc w:val="both"/>
+              <w:cnfStyle w:val="000000000000" w:firstRow="0" w:lastRow="0" w:firstColumn="0" w:lastColumn="0" w:oddVBand="0" w:evenVBand="0" w:oddHBand="0" w:evenHBand="0" w:firstRowFirstColumn="0" w:firstRowLastColumn="0" w:lastRowFirstColumn="0" w:lastRowLastColumn="0"/>
             </w:pPr>
           </w:p>
         </w:tc>
       </w:tr>
       <w:tr>
         <w:trPr>
+          <w:cnfStyle w:val="000000100000" w:firstRow="0" w:lastRow="0" w:firstColumn="0" w:lastColumn="0" w:oddVBand="0" w:evenVBand="0" w:oddHBand="1" w:evenHBand="0" w:firstRowFirstColumn="0" w:firstRowLastColumn="0" w:lastRowFirstColumn="0" w:lastRowLastColumn="0"/>
           <w:jc w:val="center"/>
         </w:trPr>
         <w:tc>
           <w:tcPr>
+            <w:cnfStyle w:val="001000000000" w:firstRow="0" w:lastRow="0" w:firstColumn="1" w:lastColumn="0" w:oddVBand="0" w:evenVBand="0" w:oddHBand="0" w:evenHBand="0" w:firstRowFirstColumn="0" w:firstRowLastColumn="0" w:lastRowFirstColumn="0" w:lastRowLastColumn="0"/>
             <w:tcW w:w="1685" w:type="dxa"/>
-            <w:tcBorders>
-              <w:top w:val="single" w:sz="4" w:space="0" w:color="000000"/>
-              <w:left w:val="single" w:sz="4" w:space="0" w:color="000000"/>
-              <w:bottom w:val="single" w:sz="4" w:space="0" w:color="000000"/>
-              <w:right w:val="single" w:sz="4" w:space="0" w:color="000000"/>
-            </w:tcBorders>
-            <w:shd w:val="clear" w:color="000000" w:fill="FFFFFF"/>
-            <w:tcMar>
-              <w:left w:w="70" w:type="dxa"/>
-              <w:right w:w="70" w:type="dxa"/>
-            </w:tcMar>
-          </w:tcPr>
-          <w:p>
-            <w:pPr>
-              <w:spacing w:after="0"/>
-              <w:jc w:val="both"/>
-            </w:pPr>
-            <w:r>
-              <w:t>Jeudi</w:t>
-            </w:r>
-          </w:p>
-        </w:tc>
-        <w:tc>
-          <w:tcPr>
-            <w:tcW w:w="1692" w:type="dxa"/>
-            <w:tcBorders>
-              <w:top w:val="single" w:sz="4" w:space="0" w:color="000000"/>
-              <w:left w:val="single" w:sz="4" w:space="0" w:color="000000"/>
-              <w:bottom w:val="single" w:sz="4" w:space="0" w:color="000000"/>
-              <w:right w:val="single" w:sz="4" w:space="0" w:color="000000"/>
-            </w:tcBorders>
-            <w:shd w:val="clear" w:color="000000" w:fill="FFFFFF"/>
-            <w:tcMar>
-              <w:left w:w="70" w:type="dxa"/>
-              <w:right w:w="70" w:type="dxa"/>
-            </w:tcMar>
-          </w:tcPr>
-          <w:p>
-            <w:pPr>
-              <w:spacing w:after="0"/>
-              <w:jc w:val="both"/>
-            </w:pPr>
-          </w:p>
-        </w:tc>
-        <w:tc>
-          <w:tcPr>
-            <w:tcW w:w="1673" w:type="dxa"/>
-            <w:tcBorders>
-              <w:top w:val="single" w:sz="4" w:space="0" w:color="000000"/>
-              <w:left w:val="single" w:sz="4" w:space="0" w:color="000000"/>
-              <w:bottom w:val="single" w:sz="4" w:space="0" w:color="000000"/>
-              <w:right w:val="single" w:sz="4" w:space="0" w:color="000000"/>
-            </w:tcBorders>
-            <w:shd w:val="clear" w:color="000000" w:fill="FFFFFF"/>
-            <w:tcMar>
-              <w:left w:w="70" w:type="dxa"/>
-              <w:right w:w="70" w:type="dxa"/>
-            </w:tcMar>
-          </w:tcPr>
-          <w:p>
-            <w:pPr>
-              <w:spacing w:after="0"/>
-              <w:jc w:val="both"/>
-            </w:pPr>
-          </w:p>
-        </w:tc>
-      </w:tr>
-      <w:tr>
-        <w:trPr>
-          <w:jc w:val="center"/>
-        </w:trPr>
-        <w:tc>
-          <w:tcPr>
-            <w:tcW w:w="1685" w:type="dxa"/>
-            <w:tcBorders>
-              <w:top w:val="single" w:sz="4" w:space="0" w:color="000000"/>
-              <w:left w:val="single" w:sz="4" w:space="0" w:color="000000"/>
-              <w:bottom w:val="single" w:sz="4" w:space="0" w:color="000000"/>
-              <w:right w:val="single" w:sz="4" w:space="0" w:color="000000"/>
-            </w:tcBorders>
-            <w:shd w:val="clear" w:color="000000" w:fill="FFFFFF"/>
-            <w:tcMar>
-              <w:left w:w="70" w:type="dxa"/>
-              <w:right w:w="70" w:type="dxa"/>
-            </w:tcMar>
           </w:tcPr>
           <w:p>
             <w:pPr>
@@ -2565,44 +1821,24 @@
         <w:tc>
           <w:tcPr>
             <w:tcW w:w="1692" w:type="dxa"/>
-            <w:tcBorders>
-              <w:top w:val="single" w:sz="4" w:space="0" w:color="000000"/>
-              <w:left w:val="single" w:sz="4" w:space="0" w:color="000000"/>
-              <w:bottom w:val="single" w:sz="4" w:space="0" w:color="000000"/>
-              <w:right w:val="single" w:sz="4" w:space="0" w:color="000000"/>
-            </w:tcBorders>
-            <w:shd w:val="clear" w:color="000000" w:fill="FFFFFF"/>
-            <w:tcMar>
-              <w:left w:w="70" w:type="dxa"/>
-              <w:right w:w="70" w:type="dxa"/>
-            </w:tcMar>
-          </w:tcPr>
-          <w:p>
-            <w:pPr>
-              <w:spacing w:after="0"/>
-              <w:jc w:val="both"/>
+          </w:tcPr>
+          <w:p>
+            <w:pPr>
+              <w:spacing w:after="0"/>
+              <w:jc w:val="both"/>
+              <w:cnfStyle w:val="000000100000" w:firstRow="0" w:lastRow="0" w:firstColumn="0" w:lastColumn="0" w:oddVBand="0" w:evenVBand="0" w:oddHBand="1" w:evenHBand="0" w:firstRowFirstColumn="0" w:firstRowLastColumn="0" w:lastRowFirstColumn="0" w:lastRowLastColumn="0"/>
             </w:pPr>
           </w:p>
         </w:tc>
         <w:tc>
           <w:tcPr>
             <w:tcW w:w="1673" w:type="dxa"/>
-            <w:tcBorders>
-              <w:top w:val="single" w:sz="4" w:space="0" w:color="000000"/>
-              <w:left w:val="single" w:sz="4" w:space="0" w:color="000000"/>
-              <w:bottom w:val="single" w:sz="4" w:space="0" w:color="000000"/>
-              <w:right w:val="single" w:sz="4" w:space="0" w:color="000000"/>
-            </w:tcBorders>
-            <w:shd w:val="clear" w:color="000000" w:fill="FFFFFF"/>
-            <w:tcMar>
-              <w:left w:w="70" w:type="dxa"/>
-              <w:right w:w="70" w:type="dxa"/>
-            </w:tcMar>
-          </w:tcPr>
-          <w:p>
-            <w:pPr>
-              <w:spacing w:after="0"/>
-              <w:jc w:val="both"/>
+          </w:tcPr>
+          <w:p>
+            <w:pPr>
+              <w:spacing w:after="0"/>
+              <w:jc w:val="both"/>
+              <w:cnfStyle w:val="000000100000" w:firstRow="0" w:lastRow="0" w:firstColumn="0" w:lastColumn="0" w:oddVBand="0" w:evenVBand="0" w:oddHBand="1" w:evenHBand="0" w:firstRowFirstColumn="0" w:firstRowLastColumn="0" w:lastRowFirstColumn="0" w:lastRowLastColumn="0"/>
             </w:pPr>
           </w:p>
         </w:tc>
@@ -4558,6 +3794,194 @@
       <w:lang w:eastAsia="fr-FR"/>
     </w:rPr>
   </w:style>
+  <w:style w:type="table" w:styleId="Tableausimple4">
+    <w:name w:val="Plain Table 4"/>
+    <w:basedOn w:val="TableauNormal"/>
+    <w:uiPriority w:val="44"/>
+    <w:rsid w:val="005D2F30"/>
+    <w:pPr>
+      <w:spacing w:after="0" w:line="240" w:lineRule="auto"/>
+    </w:pPr>
+    <w:tblPr>
+      <w:tblStyleRowBandSize w:val="1"/>
+      <w:tblStyleColBandSize w:val="1"/>
+    </w:tblPr>
+    <w:tblStylePr w:type="firstRow">
+      <w:rPr>
+        <w:b/>
+        <w:bCs/>
+      </w:rPr>
+    </w:tblStylePr>
+    <w:tblStylePr w:type="lastRow">
+      <w:rPr>
+        <w:b/>
+        <w:bCs/>
+      </w:rPr>
+    </w:tblStylePr>
+    <w:tblStylePr w:type="firstCol">
+      <w:rPr>
+        <w:b/>
+        <w:bCs/>
+      </w:rPr>
+    </w:tblStylePr>
+    <w:tblStylePr w:type="lastCol">
+      <w:rPr>
+        <w:b/>
+        <w:bCs/>
+      </w:rPr>
+    </w:tblStylePr>
+    <w:tblStylePr w:type="band1Vert">
+      <w:tblPr/>
+      <w:tcPr>
+        <w:shd w:val="clear" w:color="auto" w:fill="F2F2F2" w:themeFill="background1" w:themeFillShade="F2"/>
+      </w:tcPr>
+    </w:tblStylePr>
+    <w:tblStylePr w:type="band1Horz">
+      <w:tblPr/>
+      <w:tcPr>
+        <w:shd w:val="clear" w:color="auto" w:fill="F2F2F2" w:themeFill="background1" w:themeFillShade="F2"/>
+      </w:tcPr>
+    </w:tblStylePr>
+  </w:style>
+  <w:style w:type="table" w:styleId="Tableausimple5">
+    <w:name w:val="Plain Table 5"/>
+    <w:basedOn w:val="TableauNormal"/>
+    <w:uiPriority w:val="45"/>
+    <w:rsid w:val="005D2F30"/>
+    <w:pPr>
+      <w:spacing w:after="0" w:line="240" w:lineRule="auto"/>
+    </w:pPr>
+    <w:tblPr>
+      <w:tblStyleRowBandSize w:val="1"/>
+      <w:tblStyleColBandSize w:val="1"/>
+    </w:tblPr>
+    <w:tblStylePr w:type="firstRow">
+      <w:rPr>
+        <w:rFonts w:asciiTheme="majorHAnsi" w:eastAsiaTheme="majorEastAsia" w:hAnsiTheme="majorHAnsi" w:cstheme="majorBidi"/>
+        <w:i/>
+        <w:iCs/>
+        <w:sz w:val="26"/>
+      </w:rPr>
+      <w:tblPr/>
+      <w:tcPr>
+        <w:tcBorders>
+          <w:bottom w:val="single" w:sz="4" w:space="0" w:color="7F7F7F" w:themeColor="text1" w:themeTint="80"/>
+        </w:tcBorders>
+        <w:shd w:val="clear" w:color="auto" w:fill="FFFFFF" w:themeFill="background1"/>
+      </w:tcPr>
+    </w:tblStylePr>
+    <w:tblStylePr w:type="lastRow">
+      <w:rPr>
+        <w:rFonts w:asciiTheme="majorHAnsi" w:eastAsiaTheme="majorEastAsia" w:hAnsiTheme="majorHAnsi" w:cstheme="majorBidi"/>
+        <w:i/>
+        <w:iCs/>
+        <w:sz w:val="26"/>
+      </w:rPr>
+      <w:tblPr/>
+      <w:tcPr>
+        <w:tcBorders>
+          <w:top w:val="single" w:sz="4" w:space="0" w:color="7F7F7F" w:themeColor="text1" w:themeTint="80"/>
+        </w:tcBorders>
+        <w:shd w:val="clear" w:color="auto" w:fill="FFFFFF" w:themeFill="background1"/>
+      </w:tcPr>
+    </w:tblStylePr>
+    <w:tblStylePr w:type="firstCol">
+      <w:pPr>
+        <w:jc w:val="right"/>
+      </w:pPr>
+      <w:rPr>
+        <w:rFonts w:asciiTheme="majorHAnsi" w:eastAsiaTheme="majorEastAsia" w:hAnsiTheme="majorHAnsi" w:cstheme="majorBidi"/>
+        <w:i/>
+        <w:iCs/>
+        <w:sz w:val="26"/>
+      </w:rPr>
+      <w:tblPr/>
+      <w:tcPr>
+        <w:tcBorders>
+          <w:right w:val="single" w:sz="4" w:space="0" w:color="7F7F7F" w:themeColor="text1" w:themeTint="80"/>
+        </w:tcBorders>
+        <w:shd w:val="clear" w:color="auto" w:fill="FFFFFF" w:themeFill="background1"/>
+      </w:tcPr>
+    </w:tblStylePr>
+    <w:tblStylePr w:type="lastCol">
+      <w:rPr>
+        <w:rFonts w:asciiTheme="majorHAnsi" w:eastAsiaTheme="majorEastAsia" w:hAnsiTheme="majorHAnsi" w:cstheme="majorBidi"/>
+        <w:i/>
+        <w:iCs/>
+        <w:sz w:val="26"/>
+      </w:rPr>
+      <w:tblPr/>
+      <w:tcPr>
+        <w:tcBorders>
+          <w:left w:val="single" w:sz="4" w:space="0" w:color="7F7F7F" w:themeColor="text1" w:themeTint="80"/>
+        </w:tcBorders>
+        <w:shd w:val="clear" w:color="auto" w:fill="FFFFFF" w:themeFill="background1"/>
+      </w:tcPr>
+    </w:tblStylePr>
+    <w:tblStylePr w:type="band1Vert">
+      <w:tblPr/>
+      <w:tcPr>
+        <w:shd w:val="clear" w:color="auto" w:fill="F2F2F2" w:themeFill="background1" w:themeFillShade="F2"/>
+      </w:tcPr>
+    </w:tblStylePr>
+    <w:tblStylePr w:type="band1Horz">
+      <w:tblPr/>
+      <w:tcPr>
+        <w:shd w:val="clear" w:color="auto" w:fill="F2F2F2" w:themeFill="background1" w:themeFillShade="F2"/>
+      </w:tcPr>
+    </w:tblStylePr>
+    <w:tblStylePr w:type="neCell">
+      <w:tblPr/>
+      <w:tcPr>
+        <w:tcBorders>
+          <w:left w:val="nil"/>
+        </w:tcBorders>
+      </w:tcPr>
+    </w:tblStylePr>
+    <w:tblStylePr w:type="nwCell">
+      <w:tblPr/>
+      <w:tcPr>
+        <w:tcBorders>
+          <w:right w:val="nil"/>
+        </w:tcBorders>
+      </w:tcPr>
+    </w:tblStylePr>
+    <w:tblStylePr w:type="seCell">
+      <w:tblPr/>
+      <w:tcPr>
+        <w:tcBorders>
+          <w:left w:val="nil"/>
+        </w:tcBorders>
+      </w:tcPr>
+    </w:tblStylePr>
+    <w:tblStylePr w:type="swCell">
+      <w:tblPr/>
+      <w:tcPr>
+        <w:tcBorders>
+          <w:right w:val="nil"/>
+        </w:tcBorders>
+      </w:tcPr>
+    </w:tblStylePr>
+  </w:style>
+  <w:style w:type="table" w:styleId="Grilledutableau">
+    <w:name w:val="Table Grid"/>
+    <w:basedOn w:val="TableauNormal"/>
+    <w:uiPriority w:val="59"/>
+    <w:rsid w:val="005D2F30"/>
+    <w:pPr>
+      <w:spacing w:after="0" w:line="240" w:lineRule="auto"/>
+    </w:pPr>
+    <w:tblPr>
+      <w:tblBorders>
+        <w:top w:val="single" w:sz="4" w:space="0" w:color="auto"/>
+        <w:left w:val="single" w:sz="4" w:space="0" w:color="auto"/>
+        <w:bottom w:val="single" w:sz="4" w:space="0" w:color="auto"/>
+        <w:right w:val="single" w:sz="4" w:space="0" w:color="auto"/>
+        <w:insideH w:val="single" w:sz="4" w:space="0" w:color="auto"/>
+        <w:insideV w:val="single" w:sz="4" w:space="0" w:color="auto"/>
+      </w:tblBorders>
+    </w:tblPr>
+  </w:style>
 </w:styles>
 </file>
 

</xml_diff>